<commit_message>
Table of Contents and References
</commit_message>
<xml_diff>
--- a/app/v1/reports/template.docx
+++ b/app/v1/reports/template.docx
@@ -37,25 +37,7 @@
           <w:b/>
           <w:sz w:val="30"/>
         </w:rPr>
-        <w:t xml:space="preserve">“Jnana </w:t>
-      </w:r>
-      <w:proofErr w:type="spellStart"/>
-      <w:r>
-        <w:rPr>
-          <w:rFonts w:ascii="Times New Roman" w:hAnsi="Times New Roman" w:cs="Times New Roman"/>
-          <w:b/>
-          <w:sz w:val="30"/>
-        </w:rPr>
-        <w:t>Sangama</w:t>
-      </w:r>
-      <w:proofErr w:type="spellEnd"/>
-      <w:r>
-        <w:rPr>
-          <w:rFonts w:ascii="Times New Roman" w:hAnsi="Times New Roman" w:cs="Times New Roman"/>
-          <w:b/>
-          <w:sz w:val="30"/>
-        </w:rPr>
-        <w:t>”, Belagavi – 590 018</w:t>
+        <w:t>“Jnana Sangama”, Belagavi – 590 018</w:t>
       </w:r>
     </w:p>
     <w:p>
@@ -76,7 +58,7 @@
           <w:sz w:val="30"/>
         </w:rPr>
         <w:drawing>
-          <wp:inline distT="0" distB="0" distL="0" distR="0" wp14:anchorId="19861055" wp14:editId="6301240D">
+          <wp:inline distT="0" distB="0" distL="0" distR="0" wp14:anchorId="0B79E6A3" wp14:editId="72B7FEEF">
             <wp:extent cx="1440000" cy="1440000"/>
             <wp:effectExtent l="0" t="0" r="8255" b="8255"/>
             <wp:docPr id="1" name="Picture 1"/>
@@ -91,7 +73,7 @@
                     <pic:cNvPicPr/>
                   </pic:nvPicPr>
                   <pic:blipFill>
-                    <a:blip r:embed="rId4">
+                    <a:blip r:embed="rId6">
                       <a:extLst>
                         <a:ext uri="{28A0092B-C50C-407E-A947-70E740481C1C}">
                           <a14:useLocalDpi xmlns:a14="http://schemas.microsoft.com/office/drawing/2010/main" val="0"/>
@@ -165,14 +147,6 @@
         </w:rPr>
       </w:pPr>
       <w:bookmarkStart w:id="0" w:name="ProjectTitle"/>
-      <w:r>
-        <w:rPr>
-          <w:rFonts w:ascii="Times New Roman" w:hAnsi="Times New Roman" w:cs="Times New Roman"/>
-          <w:b/>
-          <w:sz w:val="30"/>
-        </w:rPr>
-        <w:t>ALPERS</w:t>
-      </w:r>
     </w:p>
     <w:bookmarkEnd w:id="0"/>
     <w:p>
@@ -253,14 +227,8 @@
         </w:rPr>
       </w:pPr>
       <w:bookmarkStart w:id="1" w:name="NameAndUSN"/>
-      <w:r>
-        <w:rPr>
-          <w:rFonts w:ascii="Times New Roman" w:hAnsi="Times New Roman" w:cs="Times New Roman"/>
-          <w:b/>
-        </w:rPr>
-        <w:t>a</w:t>
-      </w:r>
-    </w:p>
+    </w:p>
+    <w:bookmarkEnd w:id="1"/>
     <w:p>
       <w:pPr>
         <w:spacing w:line="240" w:lineRule="auto"/>
@@ -273,11 +241,18 @@
       <w:r>
         <w:rPr>
           <w:rFonts w:ascii="Times New Roman" w:hAnsi="Times New Roman" w:cs="Times New Roman"/>
-          <w:b/>
-        </w:rPr>
-        <w:t>b</w:t>
-      </w:r>
-    </w:p>
+        </w:rPr>
+        <w:t>Under the guidance of</w:t>
+      </w:r>
+      <w:r>
+        <w:rPr>
+          <w:rFonts w:ascii="Times New Roman" w:hAnsi="Times New Roman" w:cs="Times New Roman"/>
+        </w:rPr>
+        <w:br/>
+      </w:r>
+      <w:bookmarkStart w:id="2" w:name="GuideName"/>
+    </w:p>
+    <w:bookmarkEnd w:id="2"/>
     <w:p>
       <w:pPr>
         <w:spacing w:line="240" w:lineRule="auto"/>
@@ -291,76 +266,10 @@
         <w:rPr>
           <w:rFonts w:ascii="Times New Roman" w:hAnsi="Times New Roman" w:cs="Times New Roman"/>
           <w:b/>
-        </w:rPr>
-        <w:t>c</w:t>
-      </w:r>
-    </w:p>
-    <w:p>
-      <w:pPr>
-        <w:spacing w:line="240" w:lineRule="auto"/>
-        <w:jc w:val="center"/>
-        <w:rPr>
-          <w:rFonts w:ascii="Times New Roman" w:hAnsi="Times New Roman" w:cs="Times New Roman"/>
-          <w:b/>
-        </w:rPr>
-      </w:pPr>
-      <w:r>
-        <w:rPr>
-          <w:rFonts w:ascii="Times New Roman" w:hAnsi="Times New Roman" w:cs="Times New Roman"/>
-          <w:b/>
-        </w:rPr>
-        <w:t>d</w:t>
-      </w:r>
-    </w:p>
-    <w:bookmarkEnd w:id="1"/>
-    <w:p>
-      <w:pPr>
-        <w:spacing w:line="240" w:lineRule="auto"/>
-        <w:jc w:val="center"/>
-        <w:rPr>
-          <w:rFonts w:ascii="Times New Roman" w:hAnsi="Times New Roman" w:cs="Times New Roman"/>
-          <w:b/>
-        </w:rPr>
-      </w:pPr>
-      <w:r>
-        <w:rPr>
-          <w:rFonts w:ascii="Times New Roman" w:hAnsi="Times New Roman" w:cs="Times New Roman"/>
-        </w:rPr>
-        <w:t>Under the guidance of</w:t>
-      </w:r>
-      <w:r>
-        <w:rPr>
-          <w:rFonts w:ascii="Times New Roman" w:hAnsi="Times New Roman" w:cs="Times New Roman"/>
-        </w:rPr>
-        <w:br/>
-      </w:r>
-      <w:bookmarkStart w:id="2" w:name="GuideName"/>
-      <w:r>
-        <w:rPr>
-          <w:rFonts w:ascii="Times New Roman" w:hAnsi="Times New Roman" w:cs="Times New Roman"/>
-          <w:b/>
-        </w:rPr>
-        <w:t>ANIME</w:t>
-      </w:r>
-    </w:p>
-    <w:bookmarkEnd w:id="2"/>
-    <w:p>
-      <w:pPr>
-        <w:spacing w:line="240" w:lineRule="auto"/>
-        <w:jc w:val="center"/>
-        <w:rPr>
-          <w:rFonts w:ascii="Times New Roman" w:hAnsi="Times New Roman" w:cs="Times New Roman"/>
-          <w:b/>
-        </w:rPr>
-      </w:pPr>
-      <w:r>
-        <w:rPr>
-          <w:rFonts w:ascii="Times New Roman" w:hAnsi="Times New Roman" w:cs="Times New Roman"/>
-          <w:b/>
           <w:noProof/>
         </w:rPr>
         <w:drawing>
-          <wp:inline distT="0" distB="0" distL="0" distR="0" wp14:anchorId="7F749B49" wp14:editId="1D9D30AD">
+          <wp:inline distT="0" distB="0" distL="0" distR="0" wp14:anchorId="3B343CFB" wp14:editId="2605DD0B">
             <wp:extent cx="1800000" cy="1629153"/>
             <wp:effectExtent l="0" t="0" r="0" b="9525"/>
             <wp:docPr id="2" name="Picture 2"/>
@@ -375,7 +284,7 @@
                     <pic:cNvPicPr/>
                   </pic:nvPicPr>
                   <pic:blipFill>
-                    <a:blip r:embed="rId5" cstate="print">
+                    <a:blip r:embed="rId7" cstate="print">
                       <a:extLst>
                         <a:ext uri="{28A0092B-C50C-407E-A947-70E740481C1C}">
                           <a14:useLocalDpi xmlns:a14="http://schemas.microsoft.com/office/drawing/2010/main" val="0"/>
@@ -435,7 +344,7 @@
           <w:noProof/>
         </w:rPr>
         <w:drawing>
-          <wp:inline distT="0" distB="0" distL="0" distR="0" wp14:anchorId="21A40DB1" wp14:editId="22A20EF2">
+          <wp:inline distT="0" distB="0" distL="0" distR="0" wp14:anchorId="2724D44F" wp14:editId="51942864">
             <wp:extent cx="5400000" cy="1124746"/>
             <wp:effectExtent l="0" t="0" r="0" b="0"/>
             <wp:docPr id="3" name="Picture 3"/>
@@ -450,7 +359,7 @@
                     <pic:cNvPicPr/>
                   </pic:nvPicPr>
                   <pic:blipFill>
-                    <a:blip r:embed="rId6">
+                    <a:blip r:embed="rId8">
                       <a:extLst>
                         <a:ext uri="{28A0092B-C50C-407E-A947-70E740481C1C}">
                           <a14:useLocalDpi xmlns:a14="http://schemas.microsoft.com/office/drawing/2010/main" val="0"/>
@@ -509,7 +418,7 @@
         </w:rPr>
         <w:lastRenderedPageBreak/>
         <w:drawing>
-          <wp:inline distT="0" distB="0" distL="0" distR="0" wp14:anchorId="505CF20A" wp14:editId="228B6A34">
+          <wp:inline distT="0" distB="0" distL="0" distR="0" wp14:anchorId="0EF39940" wp14:editId="1687DC33">
             <wp:extent cx="5400000" cy="1124746"/>
             <wp:effectExtent l="0" t="0" r="0" b="0"/>
             <wp:docPr id="4" name="Picture 4"/>
@@ -524,7 +433,7 @@
                     <pic:cNvPicPr/>
                   </pic:nvPicPr>
                   <pic:blipFill>
-                    <a:blip r:embed="rId6">
+                    <a:blip r:embed="rId8">
                       <a:extLst>
                         <a:ext uri="{28A0092B-C50C-407E-A947-70E740481C1C}">
                           <a14:useLocalDpi xmlns:a14="http://schemas.microsoft.com/office/drawing/2010/main" val="0"/>
@@ -584,7 +493,7 @@
           <w:noProof/>
         </w:rPr>
         <w:drawing>
-          <wp:inline distT="0" distB="0" distL="0" distR="0" wp14:anchorId="7DB24B56" wp14:editId="3913EC3F">
+          <wp:inline distT="0" distB="0" distL="0" distR="0" wp14:anchorId="5D820E98" wp14:editId="3737766F">
             <wp:extent cx="1800000" cy="1629153"/>
             <wp:effectExtent l="0" t="0" r="0" b="9525"/>
             <wp:docPr id="5" name="Picture 5"/>
@@ -599,7 +508,7 @@
                     <pic:cNvPicPr/>
                   </pic:nvPicPr>
                   <pic:blipFill>
-                    <a:blip r:embed="rId5" cstate="print">
+                    <a:blip r:embed="rId7" cstate="print">
                       <a:extLst>
                         <a:ext uri="{28A0092B-C50C-407E-A947-70E740481C1C}">
                           <a14:useLocalDpi xmlns:a14="http://schemas.microsoft.com/office/drawing/2010/main" val="0"/>
@@ -669,7 +578,7 @@
           <w:rFonts w:ascii="Times New Roman" w:hAnsi="Times New Roman" w:cs="Times New Roman"/>
           <w:sz w:val="24"/>
         </w:rPr>
-        <w:t xml:space="preserve">ALPERS </w:t>
+        <w:t xml:space="preserve"> </w:t>
       </w:r>
       <w:bookmarkEnd w:id="3"/>
       <w:r>
@@ -677,34 +586,9 @@
           <w:rFonts w:ascii="Times New Roman" w:hAnsi="Times New Roman" w:cs="Times New Roman"/>
           <w:sz w:val="24"/>
         </w:rPr>
-        <w:t xml:space="preserve">has been successfully completed and is a </w:t>
-      </w:r>
-      <w:proofErr w:type="spellStart"/>
-      <w:r>
-        <w:rPr>
-          <w:rFonts w:ascii="Times New Roman" w:hAnsi="Times New Roman" w:cs="Times New Roman"/>
-          <w:sz w:val="24"/>
-        </w:rPr>
-        <w:t>bonafide</w:t>
-      </w:r>
-      <w:proofErr w:type="spellEnd"/>
-      <w:r>
-        <w:rPr>
-          <w:rFonts w:ascii="Times New Roman" w:hAnsi="Times New Roman" w:cs="Times New Roman"/>
-          <w:sz w:val="24"/>
-        </w:rPr>
-        <w:t xml:space="preserve"> work carried out by </w:t>
+        <w:t xml:space="preserve">has been successfully completed and is a bonafide work carried out by </w:t>
       </w:r>
       <w:bookmarkStart w:id="4" w:name="NameUSN"/>
-      <w:proofErr w:type="spellStart"/>
-      <w:r>
-        <w:rPr>
-          <w:rFonts w:ascii="Times New Roman" w:hAnsi="Times New Roman" w:cs="Times New Roman"/>
-          <w:sz w:val="24"/>
-        </w:rPr>
-        <w:t>aaaaaaaaaaaaaa</w:t>
-      </w:r>
-      <w:proofErr w:type="spellEnd"/>
       <w:r>
         <w:rPr>
           <w:rFonts w:ascii="Times New Roman" w:hAnsi="Times New Roman" w:cs="Times New Roman"/>
@@ -712,15 +596,15 @@
         </w:rPr>
         <w:t xml:space="preserve"> </w:t>
       </w:r>
-      <w:proofErr w:type="spellStart"/>
-      <w:r>
-        <w:rPr>
-          <w:rFonts w:ascii="Times New Roman" w:hAnsi="Times New Roman" w:cs="Times New Roman"/>
-          <w:sz w:val="24"/>
-        </w:rPr>
-        <w:t>aaaaaaaaaa</w:t>
-      </w:r>
-      <w:proofErr w:type="spellEnd"/>
+      <w:bookmarkEnd w:id="4"/>
+      <w:r>
+        <w:rPr>
+          <w:rFonts w:ascii="Times New Roman" w:hAnsi="Times New Roman" w:cs="Times New Roman"/>
+          <w:sz w:val="24"/>
+        </w:rPr>
+        <w:t xml:space="preserve">bonafide students of </w:t>
+      </w:r>
+      <w:bookmarkStart w:id="5" w:name="Sem"/>
       <w:r>
         <w:rPr>
           <w:rFonts w:ascii="Times New Roman" w:hAnsi="Times New Roman" w:cs="Times New Roman"/>
@@ -728,333 +612,36 @@
         </w:rPr>
         <w:t xml:space="preserve"> </w:t>
       </w:r>
-      <w:proofErr w:type="spellStart"/>
-      <w:r>
-        <w:rPr>
-          <w:rFonts w:ascii="Times New Roman" w:hAnsi="Times New Roman" w:cs="Times New Roman"/>
-          <w:sz w:val="24"/>
-        </w:rPr>
-        <w:t>aaaaaaaaaaaaa</w:t>
-      </w:r>
-      <w:proofErr w:type="spellEnd"/>
+      <w:bookmarkEnd w:id="5"/>
+      <w:r>
+        <w:rPr>
+          <w:rFonts w:ascii="Times New Roman" w:hAnsi="Times New Roman" w:cs="Times New Roman"/>
+          <w:sz w:val="24"/>
+        </w:rPr>
+        <w:t xml:space="preserve">Semester B.E., B.N.M. Institute of Technology, an Autonomous Institution under Visvesvaraya Technological University, Belagavi submitted in partial fulfilment for the award of </w:t>
+      </w:r>
+      <w:r>
+        <w:rPr>
+          <w:rFonts w:ascii="Times New Roman" w:hAnsi="Times New Roman" w:cs="Times New Roman"/>
+          <w:b/>
+          <w:sz w:val="24"/>
+        </w:rPr>
+        <w:t xml:space="preserve">Bachelor of Engineering in COMPUTER SCIENCE AND ENGINEERING, </w:t>
+      </w:r>
+      <w:r>
+        <w:rPr>
+          <w:rFonts w:ascii="Times New Roman" w:hAnsi="Times New Roman" w:cs="Times New Roman"/>
+          <w:sz w:val="24"/>
+        </w:rPr>
+        <w:t xml:space="preserve">during the year </w:t>
+      </w:r>
+      <w:bookmarkStart w:id="6" w:name="Year"/>
       <w:r>
         <w:rPr>
           <w:rFonts w:ascii="Times New Roman" w:hAnsi="Times New Roman" w:cs="Times New Roman"/>
           <w:sz w:val="24"/>
         </w:rPr>
         <w:t xml:space="preserve"> </w:t>
-      </w:r>
-      <w:proofErr w:type="spellStart"/>
-      <w:r>
-        <w:rPr>
-          <w:rFonts w:ascii="Times New Roman" w:hAnsi="Times New Roman" w:cs="Times New Roman"/>
-          <w:sz w:val="24"/>
-        </w:rPr>
-        <w:t>aaaaaaaaaaaaaa</w:t>
-      </w:r>
-      <w:proofErr w:type="spellEnd"/>
-      <w:r>
-        <w:rPr>
-          <w:rFonts w:ascii="Times New Roman" w:hAnsi="Times New Roman" w:cs="Times New Roman"/>
-          <w:sz w:val="24"/>
-        </w:rPr>
-        <w:t xml:space="preserve"> </w:t>
-      </w:r>
-      <w:proofErr w:type="spellStart"/>
-      <w:r>
-        <w:rPr>
-          <w:rFonts w:ascii="Times New Roman" w:hAnsi="Times New Roman" w:cs="Times New Roman"/>
-          <w:sz w:val="24"/>
-        </w:rPr>
-        <w:t>aaaaaaaaaaaaaaaa</w:t>
-      </w:r>
-      <w:proofErr w:type="spellEnd"/>
-      <w:r>
-        <w:rPr>
-          <w:rFonts w:ascii="Times New Roman" w:hAnsi="Times New Roman" w:cs="Times New Roman"/>
-          <w:sz w:val="24"/>
-        </w:rPr>
-        <w:t xml:space="preserve"> </w:t>
-      </w:r>
-      <w:proofErr w:type="spellStart"/>
-      <w:r>
-        <w:rPr>
-          <w:rFonts w:ascii="Times New Roman" w:hAnsi="Times New Roman" w:cs="Times New Roman"/>
-          <w:sz w:val="24"/>
-        </w:rPr>
-        <w:t>aaaaaaaaaaaaaaa</w:t>
-      </w:r>
-      <w:proofErr w:type="spellEnd"/>
-      <w:r>
-        <w:rPr>
-          <w:rFonts w:ascii="Times New Roman" w:hAnsi="Times New Roman" w:cs="Times New Roman"/>
-          <w:sz w:val="24"/>
-        </w:rPr>
-        <w:t xml:space="preserve"> </w:t>
-      </w:r>
-      <w:proofErr w:type="spellStart"/>
-      <w:r>
-        <w:rPr>
-          <w:rFonts w:ascii="Times New Roman" w:hAnsi="Times New Roman" w:cs="Times New Roman"/>
-          <w:sz w:val="24"/>
-        </w:rPr>
-        <w:t>aaaaaaaaaaa</w:t>
-      </w:r>
-      <w:proofErr w:type="spellEnd"/>
-      <w:r>
-        <w:rPr>
-          <w:rFonts w:ascii="Times New Roman" w:hAnsi="Times New Roman" w:cs="Times New Roman"/>
-          <w:sz w:val="24"/>
-        </w:rPr>
-        <w:t xml:space="preserve"> </w:t>
-      </w:r>
-      <w:proofErr w:type="spellStart"/>
-      <w:r>
-        <w:rPr>
-          <w:rFonts w:ascii="Times New Roman" w:hAnsi="Times New Roman" w:cs="Times New Roman"/>
-          <w:sz w:val="24"/>
-        </w:rPr>
-        <w:t>aaaaaaaaaaaa</w:t>
-      </w:r>
-      <w:proofErr w:type="spellEnd"/>
-      <w:r>
-        <w:rPr>
-          <w:rFonts w:ascii="Times New Roman" w:hAnsi="Times New Roman" w:cs="Times New Roman"/>
-          <w:sz w:val="24"/>
-        </w:rPr>
-        <w:t xml:space="preserve"> </w:t>
-      </w:r>
-      <w:proofErr w:type="spellStart"/>
-      <w:r>
-        <w:rPr>
-          <w:rFonts w:ascii="Times New Roman" w:hAnsi="Times New Roman" w:cs="Times New Roman"/>
-          <w:sz w:val="24"/>
-        </w:rPr>
-        <w:t>aaaaaaaaaaaaaaa</w:t>
-      </w:r>
-      <w:proofErr w:type="spellEnd"/>
-      <w:r>
-        <w:rPr>
-          <w:rFonts w:ascii="Times New Roman" w:hAnsi="Times New Roman" w:cs="Times New Roman"/>
-          <w:sz w:val="24"/>
-        </w:rPr>
-        <w:t xml:space="preserve"> </w:t>
-      </w:r>
-      <w:proofErr w:type="spellStart"/>
-      <w:r>
-        <w:rPr>
-          <w:rFonts w:ascii="Times New Roman" w:hAnsi="Times New Roman" w:cs="Times New Roman"/>
-          <w:sz w:val="24"/>
-        </w:rPr>
-        <w:t>aaaaaaaaaaaaaa</w:t>
-      </w:r>
-      <w:proofErr w:type="spellEnd"/>
-      <w:r>
-        <w:rPr>
-          <w:rFonts w:ascii="Times New Roman" w:hAnsi="Times New Roman" w:cs="Times New Roman"/>
-          <w:sz w:val="24"/>
-        </w:rPr>
-        <w:t xml:space="preserve"> </w:t>
-      </w:r>
-      <w:proofErr w:type="spellStart"/>
-      <w:r>
-        <w:rPr>
-          <w:rFonts w:ascii="Times New Roman" w:hAnsi="Times New Roman" w:cs="Times New Roman"/>
-          <w:sz w:val="24"/>
-        </w:rPr>
-        <w:t>aaaaaaaaaaaaa</w:t>
-      </w:r>
-      <w:proofErr w:type="spellEnd"/>
-      <w:r>
-        <w:rPr>
-          <w:rFonts w:ascii="Times New Roman" w:hAnsi="Times New Roman" w:cs="Times New Roman"/>
-          <w:sz w:val="24"/>
-        </w:rPr>
-        <w:t xml:space="preserve"> </w:t>
-      </w:r>
-      <w:proofErr w:type="spellStart"/>
-      <w:r>
-        <w:rPr>
-          <w:rFonts w:ascii="Times New Roman" w:hAnsi="Times New Roman" w:cs="Times New Roman"/>
-          <w:sz w:val="24"/>
-        </w:rPr>
-        <w:t>aaaaaaaaaaaa</w:t>
-      </w:r>
-      <w:proofErr w:type="spellEnd"/>
-      <w:r>
-        <w:rPr>
-          <w:rFonts w:ascii="Times New Roman" w:hAnsi="Times New Roman" w:cs="Times New Roman"/>
-          <w:sz w:val="24"/>
-        </w:rPr>
-        <w:t xml:space="preserve"> </w:t>
-      </w:r>
-      <w:proofErr w:type="spellStart"/>
-      <w:r>
-        <w:rPr>
-          <w:rFonts w:ascii="Times New Roman" w:hAnsi="Times New Roman" w:cs="Times New Roman"/>
-          <w:sz w:val="24"/>
-        </w:rPr>
-        <w:t>aaaaaaaaaaaaa</w:t>
-      </w:r>
-      <w:proofErr w:type="spellEnd"/>
-      <w:r>
-        <w:rPr>
-          <w:rFonts w:ascii="Times New Roman" w:hAnsi="Times New Roman" w:cs="Times New Roman"/>
-          <w:sz w:val="24"/>
-        </w:rPr>
-        <w:t xml:space="preserve"> </w:t>
-      </w:r>
-      <w:proofErr w:type="spellStart"/>
-      <w:r>
-        <w:rPr>
-          <w:rFonts w:ascii="Times New Roman" w:hAnsi="Times New Roman" w:cs="Times New Roman"/>
-          <w:sz w:val="24"/>
-        </w:rPr>
-        <w:t>aaaaaaaaaaaaaaa</w:t>
-      </w:r>
-      <w:proofErr w:type="spellEnd"/>
-      <w:r>
-        <w:rPr>
-          <w:rFonts w:ascii="Times New Roman" w:hAnsi="Times New Roman" w:cs="Times New Roman"/>
-          <w:sz w:val="24"/>
-        </w:rPr>
-        <w:t xml:space="preserve"> </w:t>
-      </w:r>
-      <w:proofErr w:type="spellStart"/>
-      <w:r>
-        <w:rPr>
-          <w:rFonts w:ascii="Times New Roman" w:hAnsi="Times New Roman" w:cs="Times New Roman"/>
-          <w:sz w:val="24"/>
-        </w:rPr>
-        <w:t>aaaaaaaaaa</w:t>
-      </w:r>
-      <w:proofErr w:type="spellEnd"/>
-      <w:r>
-        <w:rPr>
-          <w:rFonts w:ascii="Times New Roman" w:hAnsi="Times New Roman" w:cs="Times New Roman"/>
-          <w:sz w:val="24"/>
-        </w:rPr>
-        <w:t xml:space="preserve"> </w:t>
-      </w:r>
-      <w:proofErr w:type="spellStart"/>
-      <w:r>
-        <w:rPr>
-          <w:rFonts w:ascii="Times New Roman" w:hAnsi="Times New Roman" w:cs="Times New Roman"/>
-          <w:sz w:val="24"/>
-        </w:rPr>
-        <w:t>aaaaaaaaaaaa</w:t>
-      </w:r>
-      <w:proofErr w:type="spellEnd"/>
-      <w:r>
-        <w:rPr>
-          <w:rFonts w:ascii="Times New Roman" w:hAnsi="Times New Roman" w:cs="Times New Roman"/>
-          <w:sz w:val="24"/>
-        </w:rPr>
-        <w:t xml:space="preserve"> </w:t>
-      </w:r>
-      <w:proofErr w:type="spellStart"/>
-      <w:r>
-        <w:rPr>
-          <w:rFonts w:ascii="Times New Roman" w:hAnsi="Times New Roman" w:cs="Times New Roman"/>
-          <w:sz w:val="24"/>
-        </w:rPr>
-        <w:t>aaaaaaaaa</w:t>
-      </w:r>
-      <w:proofErr w:type="spellEnd"/>
-      <w:r>
-        <w:rPr>
-          <w:rFonts w:ascii="Times New Roman" w:hAnsi="Times New Roman" w:cs="Times New Roman"/>
-          <w:sz w:val="24"/>
-        </w:rPr>
-        <w:t xml:space="preserve"> </w:t>
-      </w:r>
-      <w:proofErr w:type="spellStart"/>
-      <w:r>
-        <w:rPr>
-          <w:rFonts w:ascii="Times New Roman" w:hAnsi="Times New Roman" w:cs="Times New Roman"/>
-          <w:sz w:val="24"/>
-        </w:rPr>
-        <w:t>aaaaaaaaaaaa</w:t>
-      </w:r>
-      <w:proofErr w:type="spellEnd"/>
-      <w:r>
-        <w:rPr>
-          <w:rFonts w:ascii="Times New Roman" w:hAnsi="Times New Roman" w:cs="Times New Roman"/>
-          <w:sz w:val="24"/>
-        </w:rPr>
-        <w:t xml:space="preserve"> </w:t>
-      </w:r>
-      <w:proofErr w:type="spellStart"/>
-      <w:r>
-        <w:rPr>
-          <w:rFonts w:ascii="Times New Roman" w:hAnsi="Times New Roman" w:cs="Times New Roman"/>
-          <w:sz w:val="24"/>
-        </w:rPr>
-        <w:t>aaaaaa</w:t>
-      </w:r>
-      <w:proofErr w:type="spellEnd"/>
-      <w:r>
-        <w:rPr>
-          <w:rFonts w:ascii="Times New Roman" w:hAnsi="Times New Roman" w:cs="Times New Roman"/>
-          <w:sz w:val="24"/>
-        </w:rPr>
-        <w:t xml:space="preserve"> </w:t>
-      </w:r>
-      <w:bookmarkEnd w:id="4"/>
-      <w:proofErr w:type="spellStart"/>
-      <w:r>
-        <w:rPr>
-          <w:rFonts w:ascii="Times New Roman" w:hAnsi="Times New Roman" w:cs="Times New Roman"/>
-          <w:sz w:val="24"/>
-        </w:rPr>
-        <w:t>bonafide</w:t>
-      </w:r>
-      <w:proofErr w:type="spellEnd"/>
-      <w:r>
-        <w:rPr>
-          <w:rFonts w:ascii="Times New Roman" w:hAnsi="Times New Roman" w:cs="Times New Roman"/>
-          <w:sz w:val="24"/>
-        </w:rPr>
-        <w:t xml:space="preserve"> students of </w:t>
-      </w:r>
-      <w:bookmarkStart w:id="5" w:name="Sem"/>
-      <w:r>
-        <w:rPr>
-          <w:rFonts w:ascii="Times New Roman" w:hAnsi="Times New Roman" w:cs="Times New Roman"/>
-          <w:sz w:val="24"/>
-        </w:rPr>
-        <w:t xml:space="preserve">V </w:t>
-      </w:r>
-      <w:bookmarkEnd w:id="5"/>
-      <w:r>
-        <w:rPr>
-          <w:rFonts w:ascii="Times New Roman" w:hAnsi="Times New Roman" w:cs="Times New Roman"/>
-          <w:sz w:val="24"/>
-        </w:rPr>
-        <w:t xml:space="preserve">Semester B.E., B.N.M. Institute of Technology, an Autonomous Institution under Visvesvaraya Technological University, Belagavi submitted in partial fulfilment for the award of </w:t>
-      </w:r>
-      <w:r>
-        <w:rPr>
-          <w:rFonts w:ascii="Times New Roman" w:hAnsi="Times New Roman" w:cs="Times New Roman"/>
-          <w:b/>
-          <w:sz w:val="24"/>
-        </w:rPr>
-        <w:t xml:space="preserve">Bachelor of Engineering in COMPUTER SCIENCE AND ENGINEERING, </w:t>
-      </w:r>
-      <w:r>
-        <w:rPr>
-          <w:rFonts w:ascii="Times New Roman" w:hAnsi="Times New Roman" w:cs="Times New Roman"/>
-          <w:sz w:val="24"/>
-        </w:rPr>
-        <w:t xml:space="preserve">during the year </w:t>
-      </w:r>
-      <w:bookmarkStart w:id="6" w:name="Year"/>
-      <w:r>
-        <w:rPr>
-          <w:rFonts w:ascii="Times New Roman" w:hAnsi="Times New Roman" w:cs="Times New Roman"/>
-          <w:sz w:val="24"/>
-        </w:rPr>
-        <w:t xml:space="preserve">2024-25 </w:t>
       </w:r>
       <w:bookmarkEnd w:id="6"/>
       <w:r>
@@ -1100,32 +687,16 @@
                 <w:sz w:val="24"/>
               </w:rPr>
             </w:pPr>
+            <w:bookmarkStart w:id="7" w:name="GuideName_2"/>
             <w:r>
               <w:rPr>
                 <w:rFonts w:ascii="Times New Roman" w:hAnsi="Times New Roman" w:cs="Times New Roman"/>
                 <w:b/>
                 <w:sz w:val="24"/>
               </w:rPr>
-              <w:t xml:space="preserve">Dr. </w:t>
+              <w:t xml:space="preserve"> </w:t>
             </w:r>
-            <w:proofErr w:type="spellStart"/>
-            <w:r>
-              <w:rPr>
-                <w:rFonts w:ascii="Times New Roman" w:hAnsi="Times New Roman" w:cs="Times New Roman"/>
-                <w:b/>
-                <w:sz w:val="24"/>
-              </w:rPr>
-              <w:t>Anitha</w:t>
-            </w:r>
-            <w:proofErr w:type="spellEnd"/>
-            <w:r>
-              <w:rPr>
-                <w:rFonts w:ascii="Times New Roman" w:hAnsi="Times New Roman" w:cs="Times New Roman"/>
-                <w:b/>
-                <w:sz w:val="24"/>
-              </w:rPr>
-              <w:t xml:space="preserve"> N</w:t>
-            </w:r>
+            <w:bookmarkEnd w:id="7"/>
           </w:p>
         </w:tc>
         <w:tc>
@@ -1148,25 +719,7 @@
                 <w:b/>
                 <w:sz w:val="24"/>
               </w:rPr>
-              <w:t xml:space="preserve">Dr. </w:t>
-            </w:r>
-            <w:proofErr w:type="spellStart"/>
-            <w:r>
-              <w:rPr>
-                <w:rFonts w:ascii="Times New Roman" w:hAnsi="Times New Roman" w:cs="Times New Roman"/>
-                <w:b/>
-                <w:sz w:val="24"/>
-              </w:rPr>
-              <w:t>Chayadevi</w:t>
-            </w:r>
-            <w:proofErr w:type="spellEnd"/>
-            <w:r>
-              <w:rPr>
-                <w:rFonts w:ascii="Times New Roman" w:hAnsi="Times New Roman" w:cs="Times New Roman"/>
-                <w:b/>
-                <w:sz w:val="24"/>
-              </w:rPr>
-              <w:t xml:space="preserve"> M L</w:t>
+              <w:t>Dr. Chayadevi M L</w:t>
             </w:r>
           </w:p>
         </w:tc>
@@ -1437,8 +990,7 @@
           </w:tcPr>
           <w:p>
             <w:pPr>
-              <w:spacing w:after="160"/>
-              <w:jc w:val="right"/>
+              <w:jc w:val="center"/>
               <w:rPr>
                 <w:rFonts w:ascii="Times New Roman" w:hAnsi="Times New Roman" w:cs="Times New Roman"/>
                 <w:sz w:val="24"/>
@@ -1453,8 +1005,7 @@
           </w:tcPr>
           <w:p>
             <w:pPr>
-              <w:spacing w:after="160"/>
-              <w:jc w:val="right"/>
+              <w:jc w:val="center"/>
               <w:rPr>
                 <w:rFonts w:ascii="Times New Roman" w:hAnsi="Times New Roman" w:cs="Times New Roman"/>
                 <w:b/>
@@ -1478,8 +1029,7 @@
           </w:tcPr>
           <w:p>
             <w:pPr>
-              <w:spacing w:after="160"/>
-              <w:jc w:val="right"/>
+              <w:jc w:val="center"/>
               <w:rPr>
                 <w:rFonts w:ascii="Times New Roman" w:hAnsi="Times New Roman" w:cs="Times New Roman"/>
                 <w:b/>
@@ -1536,7 +1086,6 @@
           </w:tcPr>
           <w:p>
             <w:pPr>
-              <w:spacing w:after="160"/>
               <w:rPr>
                 <w:rFonts w:ascii="Times New Roman" w:hAnsi="Times New Roman" w:cs="Times New Roman"/>
                 <w:b/>
@@ -1560,7 +1109,6 @@
           </w:tcPr>
           <w:p>
             <w:pPr>
-              <w:spacing w:after="160"/>
               <w:rPr>
                 <w:rFonts w:ascii="Times New Roman" w:hAnsi="Times New Roman" w:cs="Times New Roman"/>
                 <w:sz w:val="24"/>
@@ -1575,7 +1123,6 @@
           </w:tcPr>
           <w:p>
             <w:pPr>
-              <w:spacing w:after="160"/>
               <w:rPr>
                 <w:rFonts w:ascii="Times New Roman" w:hAnsi="Times New Roman" w:cs="Times New Roman"/>
                 <w:sz w:val="24"/>
@@ -1592,7 +1139,6 @@
           </w:tcPr>
           <w:p>
             <w:pPr>
-              <w:spacing w:after="160"/>
               <w:rPr>
                 <w:rFonts w:ascii="Times New Roman" w:hAnsi="Times New Roman" w:cs="Times New Roman"/>
                 <w:b/>
@@ -1616,7 +1162,6 @@
           </w:tcPr>
           <w:p>
             <w:pPr>
-              <w:spacing w:after="160"/>
               <w:rPr>
                 <w:rFonts w:ascii="Times New Roman" w:hAnsi="Times New Roman" w:cs="Times New Roman"/>
                 <w:sz w:val="24"/>
@@ -1631,7 +1176,6 @@
           </w:tcPr>
           <w:p>
             <w:pPr>
-              <w:spacing w:after="160"/>
               <w:rPr>
                 <w:rFonts w:ascii="Times New Roman" w:hAnsi="Times New Roman" w:cs="Times New Roman"/>
                 <w:sz w:val="24"/>
@@ -1676,6 +1220,209 @@
           <w:sz w:val="32"/>
         </w:rPr>
       </w:pPr>
+      <w:r>
+        <w:rPr>
+          <w:rFonts w:ascii="Times New Roman" w:hAnsi="Times New Roman" w:cs="Times New Roman"/>
+          <w:b/>
+          <w:sz w:val="32"/>
+        </w:rPr>
+        <w:lastRenderedPageBreak/>
+        <w:t>ACKNOWLEDGEMENT</w:t>
+      </w:r>
+    </w:p>
+    <w:p>
+      <w:pPr>
+        <w:spacing w:line="360" w:lineRule="auto"/>
+        <w:jc w:val="both"/>
+        <w:rPr>
+          <w:rFonts w:ascii="Times New Roman" w:hAnsi="Times New Roman" w:cs="Times New Roman"/>
+          <w:sz w:val="24"/>
+        </w:rPr>
+      </w:pPr>
+      <w:r>
+        <w:rPr>
+          <w:rFonts w:ascii="Times New Roman" w:hAnsi="Times New Roman" w:cs="Times New Roman"/>
+          <w:sz w:val="24"/>
+        </w:rPr>
+        <w:t>I take this opportunity to express my heartfelt gratitude to all those who supported and guided me throughout the development of this project, the Automatic License Plate Recognition System. Their contributions and encouragement were invaluable to the successful completion of this endeavour.</w:t>
+      </w:r>
+    </w:p>
+    <w:p>
+      <w:pPr>
+        <w:spacing w:line="360" w:lineRule="auto"/>
+        <w:jc w:val="both"/>
+        <w:rPr>
+          <w:rFonts w:ascii="Times New Roman" w:hAnsi="Times New Roman" w:cs="Times New Roman"/>
+          <w:sz w:val="24"/>
+        </w:rPr>
+      </w:pPr>
+    </w:p>
+    <w:p>
+      <w:pPr>
+        <w:spacing w:line="360" w:lineRule="auto"/>
+        <w:jc w:val="both"/>
+        <w:rPr>
+          <w:rFonts w:ascii="Times New Roman" w:hAnsi="Times New Roman" w:cs="Times New Roman"/>
+          <w:sz w:val="24"/>
+        </w:rPr>
+      </w:pPr>
+      <w:r>
+        <w:rPr>
+          <w:rFonts w:ascii="Times New Roman" w:hAnsi="Times New Roman" w:cs="Times New Roman"/>
+          <w:sz w:val="24"/>
+        </w:rPr>
+        <w:t>First and foremost, I would like to extend my sincere thanks to the Dean of our institution, Prof. Eishwar N Maanay, for providing the resources and a conducive environment to undertake this project. Their constant support and emphasis on innovation inspired me to push my boundaries.</w:t>
+      </w:r>
+    </w:p>
+    <w:p>
+      <w:pPr>
+        <w:spacing w:line="360" w:lineRule="auto"/>
+        <w:jc w:val="both"/>
+        <w:rPr>
+          <w:rFonts w:ascii="Times New Roman" w:hAnsi="Times New Roman" w:cs="Times New Roman"/>
+          <w:sz w:val="24"/>
+        </w:rPr>
+      </w:pPr>
+    </w:p>
+    <w:p>
+      <w:pPr>
+        <w:spacing w:line="360" w:lineRule="auto"/>
+        <w:jc w:val="both"/>
+        <w:rPr>
+          <w:rFonts w:ascii="Times New Roman" w:hAnsi="Times New Roman" w:cs="Times New Roman"/>
+          <w:sz w:val="24"/>
+        </w:rPr>
+      </w:pPr>
+      <w:r>
+        <w:rPr>
+          <w:rFonts w:ascii="Times New Roman" w:hAnsi="Times New Roman" w:cs="Times New Roman"/>
+          <w:sz w:val="24"/>
+        </w:rPr>
+        <w:t>I am immensely grateful to our Head of the Department, Dr. Chayadevi M.L, Professor, Dept. of CSE, for their unwavering support and guidance. Their insights and suggestions played a crucial role in shaping the direction of this project. Their encouragement throughout the process has been a source of great motivation.</w:t>
+      </w:r>
+    </w:p>
+    <w:p>
+      <w:pPr>
+        <w:spacing w:line="360" w:lineRule="auto"/>
+        <w:jc w:val="both"/>
+        <w:rPr>
+          <w:rFonts w:ascii="Times New Roman" w:hAnsi="Times New Roman" w:cs="Times New Roman"/>
+          <w:sz w:val="24"/>
+        </w:rPr>
+      </w:pPr>
+    </w:p>
+    <w:p>
+      <w:pPr>
+        <w:spacing w:line="360" w:lineRule="auto"/>
+        <w:jc w:val="both"/>
+        <w:rPr>
+          <w:rFonts w:ascii="Times New Roman" w:hAnsi="Times New Roman" w:cs="Times New Roman"/>
+          <w:sz w:val="24"/>
+        </w:rPr>
+      </w:pPr>
+      <w:r>
+        <w:rPr>
+          <w:rFonts w:ascii="Times New Roman" w:hAnsi="Times New Roman" w:cs="Times New Roman"/>
+          <w:sz w:val="24"/>
+        </w:rPr>
+        <w:t>A special note of appreciation goes to my Guide, Dr. Anitha N, Professor, for her invaluable mentorship, technical expertise, and constructive feedback. Their patient guidance, timely advice, and constant encouragement helped me overcome challenges and refine the project to its current form.</w:t>
+      </w:r>
+    </w:p>
+    <w:p>
+      <w:pPr>
+        <w:spacing w:line="360" w:lineRule="auto"/>
+        <w:jc w:val="both"/>
+        <w:rPr>
+          <w:rFonts w:ascii="Times New Roman" w:hAnsi="Times New Roman" w:cs="Times New Roman"/>
+          <w:sz w:val="24"/>
+        </w:rPr>
+      </w:pPr>
+    </w:p>
+    <w:p>
+      <w:pPr>
+        <w:spacing w:line="360" w:lineRule="auto"/>
+        <w:jc w:val="both"/>
+        <w:rPr>
+          <w:rFonts w:ascii="Times New Roman" w:hAnsi="Times New Roman" w:cs="Times New Roman"/>
+          <w:sz w:val="24"/>
+        </w:rPr>
+      </w:pPr>
+      <w:r>
+        <w:rPr>
+          <w:rFonts w:ascii="Times New Roman" w:hAnsi="Times New Roman" w:cs="Times New Roman"/>
+          <w:sz w:val="24"/>
+        </w:rPr>
+        <w:t>I also wish to express my deepest gratitude to my parents for their unconditional love, support, and encouragement throughout this journey. Their belief in my abilities has been my greatest strength, and their words of motivation have always driven me to excel.</w:t>
+      </w:r>
+    </w:p>
+    <w:p>
+      <w:pPr>
+        <w:spacing w:line="360" w:lineRule="auto"/>
+        <w:jc w:val="both"/>
+        <w:rPr>
+          <w:rFonts w:ascii="Times New Roman" w:hAnsi="Times New Roman" w:cs="Times New Roman"/>
+          <w:sz w:val="24"/>
+        </w:rPr>
+      </w:pPr>
+    </w:p>
+    <w:p>
+      <w:pPr>
+        <w:spacing w:line="360" w:lineRule="auto"/>
+        <w:jc w:val="both"/>
+        <w:rPr>
+          <w:rFonts w:ascii="Times New Roman" w:hAnsi="Times New Roman" w:cs="Times New Roman"/>
+          <w:sz w:val="24"/>
+        </w:rPr>
+      </w:pPr>
+      <w:r>
+        <w:rPr>
+          <w:rFonts w:ascii="Times New Roman" w:hAnsi="Times New Roman" w:cs="Times New Roman"/>
+          <w:sz w:val="24"/>
+        </w:rPr>
+        <w:t>Lastly, I would like to thank my peers, friends, and everyone who contributed directly or indirectly to the successful completion of this project. Your encouragement and suggestions have   been instrumental in making this project a success.</w:t>
+      </w:r>
+    </w:p>
+    <w:p>
+      <w:pPr>
+        <w:spacing w:line="360" w:lineRule="auto"/>
+        <w:jc w:val="both"/>
+        <w:rPr>
+          <w:rFonts w:ascii="Times New Roman" w:hAnsi="Times New Roman" w:cs="Times New Roman"/>
+          <w:sz w:val="24"/>
+        </w:rPr>
+      </w:pPr>
+    </w:p>
+    <w:p>
+      <w:pPr>
+        <w:spacing w:line="360" w:lineRule="auto"/>
+        <w:jc w:val="both"/>
+        <w:rPr>
+          <w:rFonts w:ascii="Times New Roman" w:hAnsi="Times New Roman" w:cs="Times New Roman"/>
+          <w:sz w:val="24"/>
+        </w:rPr>
+      </w:pPr>
+      <w:r>
+        <w:rPr>
+          <w:rFonts w:ascii="Times New Roman" w:hAnsi="Times New Roman" w:cs="Times New Roman"/>
+          <w:sz w:val="24"/>
+        </w:rPr>
+        <w:t>This project would not have been possible without the collective support of everyone mentioned above. I am truly grateful for their contributions and look forward to utilizing the knowledge and skills gained from this experience in future endeavours.</w:t>
+      </w:r>
+    </w:p>
+    <w:p>
+      <w:pPr>
+        <w:rPr>
+          <w:rFonts w:ascii="Times New Roman" w:hAnsi="Times New Roman" w:cs="Times New Roman"/>
+          <w:sz w:val="24"/>
+        </w:rPr>
+      </w:pPr>
+      <w:r>
+        <w:rPr>
+          <w:rFonts w:ascii="Times New Roman" w:hAnsi="Times New Roman" w:cs="Times New Roman"/>
+          <w:sz w:val="24"/>
+        </w:rPr>
+        <w:br w:type="page"/>
+      </w:r>
     </w:p>
     <w:p>
       <w:pPr>
@@ -1693,234 +1440,9 @@
           <w:b/>
           <w:sz w:val="32"/>
         </w:rPr>
-        <w:t>ACKNOWLEDGEMENT</w:t>
-      </w:r>
-    </w:p>
-    <w:p>
-      <w:pPr>
-        <w:spacing w:line="360" w:lineRule="auto"/>
-        <w:jc w:val="both"/>
-        <w:rPr>
-          <w:rFonts w:ascii="Times New Roman" w:hAnsi="Times New Roman" w:cs="Times New Roman"/>
-          <w:sz w:val="24"/>
-        </w:rPr>
-      </w:pPr>
-      <w:r>
-        <w:rPr>
-          <w:rFonts w:ascii="Times New Roman" w:hAnsi="Times New Roman" w:cs="Times New Roman"/>
-          <w:sz w:val="24"/>
-        </w:rPr>
-        <w:t>I take this opportunity to express my heartfelt gratitude to all those who supported and guided me throughout the development of this project, the Automatic License Plate Recognition System. Their contributions and encouragement were invaluable to the successful completion of this endeavour.</w:t>
-      </w:r>
-    </w:p>
-    <w:p>
-      <w:pPr>
-        <w:spacing w:line="360" w:lineRule="auto"/>
-        <w:jc w:val="both"/>
-        <w:rPr>
-          <w:rFonts w:ascii="Times New Roman" w:hAnsi="Times New Roman" w:cs="Times New Roman"/>
-          <w:sz w:val="24"/>
-        </w:rPr>
-      </w:pPr>
-    </w:p>
-    <w:p>
-      <w:pPr>
-        <w:spacing w:line="360" w:lineRule="auto"/>
-        <w:jc w:val="both"/>
-        <w:rPr>
-          <w:rFonts w:ascii="Times New Roman" w:hAnsi="Times New Roman" w:cs="Times New Roman"/>
-          <w:sz w:val="24"/>
-        </w:rPr>
-      </w:pPr>
-      <w:r>
-        <w:rPr>
-          <w:rFonts w:ascii="Times New Roman" w:hAnsi="Times New Roman" w:cs="Times New Roman"/>
-          <w:sz w:val="24"/>
-        </w:rPr>
-        <w:t xml:space="preserve">First and foremost, I would like to extend my sincere thanks to the Dean of our institution, Prof. </w:t>
-      </w:r>
-      <w:proofErr w:type="spellStart"/>
-      <w:r>
-        <w:rPr>
-          <w:rFonts w:ascii="Times New Roman" w:hAnsi="Times New Roman" w:cs="Times New Roman"/>
-          <w:sz w:val="24"/>
-        </w:rPr>
-        <w:t>Eishwar</w:t>
-      </w:r>
-      <w:proofErr w:type="spellEnd"/>
-      <w:r>
-        <w:rPr>
-          <w:rFonts w:ascii="Times New Roman" w:hAnsi="Times New Roman" w:cs="Times New Roman"/>
-          <w:sz w:val="24"/>
-        </w:rPr>
-        <w:t xml:space="preserve"> N </w:t>
-      </w:r>
-      <w:proofErr w:type="spellStart"/>
-      <w:r>
-        <w:rPr>
-          <w:rFonts w:ascii="Times New Roman" w:hAnsi="Times New Roman" w:cs="Times New Roman"/>
-          <w:sz w:val="24"/>
-        </w:rPr>
-        <w:t>Maanay</w:t>
-      </w:r>
-      <w:proofErr w:type="spellEnd"/>
-      <w:r>
-        <w:rPr>
-          <w:rFonts w:ascii="Times New Roman" w:hAnsi="Times New Roman" w:cs="Times New Roman"/>
-          <w:sz w:val="24"/>
-        </w:rPr>
-        <w:t>, for providing the resources and a conducive environment to undertake this project. Their constant support and emphasis on innovation inspired me to push my boundaries.</w:t>
-      </w:r>
-    </w:p>
-    <w:p>
-      <w:pPr>
-        <w:spacing w:line="360" w:lineRule="auto"/>
-        <w:jc w:val="both"/>
-        <w:rPr>
-          <w:rFonts w:ascii="Times New Roman" w:hAnsi="Times New Roman" w:cs="Times New Roman"/>
-          <w:sz w:val="24"/>
-        </w:rPr>
-      </w:pPr>
-    </w:p>
-    <w:p>
-      <w:pPr>
-        <w:spacing w:line="360" w:lineRule="auto"/>
-        <w:jc w:val="both"/>
-        <w:rPr>
-          <w:rFonts w:ascii="Times New Roman" w:hAnsi="Times New Roman" w:cs="Times New Roman"/>
-          <w:sz w:val="24"/>
-        </w:rPr>
-      </w:pPr>
-      <w:r>
-        <w:rPr>
-          <w:rFonts w:ascii="Times New Roman" w:hAnsi="Times New Roman" w:cs="Times New Roman"/>
-          <w:sz w:val="24"/>
-        </w:rPr>
-        <w:t xml:space="preserve">I am immensely grateful to our Head of the Department, Dr. </w:t>
-      </w:r>
-      <w:proofErr w:type="spellStart"/>
-      <w:r>
-        <w:rPr>
-          <w:rFonts w:ascii="Times New Roman" w:hAnsi="Times New Roman" w:cs="Times New Roman"/>
-          <w:sz w:val="24"/>
-        </w:rPr>
-        <w:t>Chayadevi</w:t>
-      </w:r>
-      <w:proofErr w:type="spellEnd"/>
-      <w:r>
-        <w:rPr>
-          <w:rFonts w:ascii="Times New Roman" w:hAnsi="Times New Roman" w:cs="Times New Roman"/>
-          <w:sz w:val="24"/>
-        </w:rPr>
-        <w:t xml:space="preserve"> M.L, Professor, Dept. of CSE, for their unwavering support and guidance. Their insights and suggestions played a crucial role in shaping the direction of this project. Their encouragement throughout the process has been a source of great motivation.</w:t>
-      </w:r>
-    </w:p>
-    <w:p>
-      <w:pPr>
-        <w:spacing w:line="360" w:lineRule="auto"/>
-        <w:jc w:val="both"/>
-        <w:rPr>
-          <w:rFonts w:ascii="Times New Roman" w:hAnsi="Times New Roman" w:cs="Times New Roman"/>
-          <w:sz w:val="24"/>
-        </w:rPr>
-      </w:pPr>
-    </w:p>
-    <w:p>
-      <w:pPr>
-        <w:spacing w:line="360" w:lineRule="auto"/>
-        <w:jc w:val="both"/>
-        <w:rPr>
-          <w:rFonts w:ascii="Times New Roman" w:hAnsi="Times New Roman" w:cs="Times New Roman"/>
-          <w:sz w:val="24"/>
-        </w:rPr>
-      </w:pPr>
-      <w:r>
-        <w:rPr>
-          <w:rFonts w:ascii="Times New Roman" w:hAnsi="Times New Roman" w:cs="Times New Roman"/>
-          <w:sz w:val="24"/>
-        </w:rPr>
-        <w:t xml:space="preserve">A special note of appreciation goes to my Guide, Dr. </w:t>
-      </w:r>
-      <w:proofErr w:type="spellStart"/>
-      <w:r>
-        <w:rPr>
-          <w:rFonts w:ascii="Times New Roman" w:hAnsi="Times New Roman" w:cs="Times New Roman"/>
-          <w:sz w:val="24"/>
-        </w:rPr>
-        <w:t>Anitha</w:t>
-      </w:r>
-      <w:proofErr w:type="spellEnd"/>
-      <w:r>
-        <w:rPr>
-          <w:rFonts w:ascii="Times New Roman" w:hAnsi="Times New Roman" w:cs="Times New Roman"/>
-          <w:sz w:val="24"/>
-        </w:rPr>
-        <w:t xml:space="preserve"> N, Professor, for her invaluable mentorship, technical expertise, and constructive feedback. Their patient guidance, timely advice, and constant encouragement helped me overcome challenges and refine the project to its current form.</w:t>
-      </w:r>
-    </w:p>
-    <w:p>
-      <w:pPr>
-        <w:spacing w:line="360" w:lineRule="auto"/>
-        <w:jc w:val="both"/>
-        <w:rPr>
-          <w:rFonts w:ascii="Times New Roman" w:hAnsi="Times New Roman" w:cs="Times New Roman"/>
-          <w:sz w:val="24"/>
-        </w:rPr>
-      </w:pPr>
-    </w:p>
-    <w:p>
-      <w:pPr>
-        <w:spacing w:line="360" w:lineRule="auto"/>
-        <w:jc w:val="both"/>
-        <w:rPr>
-          <w:rFonts w:ascii="Times New Roman" w:hAnsi="Times New Roman" w:cs="Times New Roman"/>
-          <w:sz w:val="24"/>
-        </w:rPr>
-      </w:pPr>
-      <w:r>
-        <w:rPr>
-          <w:rFonts w:ascii="Times New Roman" w:hAnsi="Times New Roman" w:cs="Times New Roman"/>
-          <w:sz w:val="24"/>
-        </w:rPr>
-        <w:t>I also wish to express my deepest gratitude to my parents for their unconditional love, support, and encouragement throughout this journey. Their belief in my abilities has been my greatest strength, and their words of motivation have always driven me to excel.</w:t>
-      </w:r>
-    </w:p>
-    <w:p>
-      <w:pPr>
-        <w:spacing w:line="360" w:lineRule="auto"/>
-        <w:jc w:val="both"/>
-        <w:rPr>
-          <w:rFonts w:ascii="Times New Roman" w:hAnsi="Times New Roman" w:cs="Times New Roman"/>
-          <w:sz w:val="24"/>
-        </w:rPr>
-      </w:pPr>
-    </w:p>
-    <w:p>
-      <w:pPr>
-        <w:spacing w:line="360" w:lineRule="auto"/>
-        <w:jc w:val="both"/>
-        <w:rPr>
-          <w:rFonts w:ascii="Times New Roman" w:hAnsi="Times New Roman" w:cs="Times New Roman"/>
-          <w:sz w:val="24"/>
-        </w:rPr>
-      </w:pPr>
-      <w:r>
-        <w:rPr>
-          <w:rFonts w:ascii="Times New Roman" w:hAnsi="Times New Roman" w:cs="Times New Roman"/>
-          <w:sz w:val="24"/>
-        </w:rPr>
-        <w:t>Lastly, I would like to thank my peers, friends, and everyone who contributed directly or indirectly to the successful completion of this project. Your encouragement and suggestions have   been instrumental in making this project a success.</w:t>
-      </w:r>
-    </w:p>
-    <w:p>
-      <w:pPr>
-        <w:spacing w:line="360" w:lineRule="auto"/>
-        <w:jc w:val="both"/>
-        <w:rPr>
-          <w:rFonts w:ascii="Times New Roman" w:hAnsi="Times New Roman" w:cs="Times New Roman"/>
-          <w:sz w:val="24"/>
-        </w:rPr>
-      </w:pPr>
+        <w:lastRenderedPageBreak/>
+        <w:t>ABSTRACT</w:t>
+      </w:r>
     </w:p>
     <w:p>
       <w:pPr>
@@ -1931,6 +1453,12 @@
           <w:sz w:val="24"/>
         </w:rPr>
         <w:sectPr>
+          <w:headerReference w:type="even" r:id="rId9"/>
+          <w:headerReference w:type="default" r:id="rId10"/>
+          <w:footerReference w:type="even" r:id="rId11"/>
+          <w:footerReference w:type="default" r:id="rId12"/>
+          <w:headerReference w:type="first" r:id="rId13"/>
+          <w:footerReference w:type="first" r:id="rId14"/>
           <w:pgSz w:w="11906" w:h="16838"/>
           <w:pgMar w:top="964" w:right="964" w:bottom="964" w:left="1191" w:header="708" w:footer="708" w:gutter="0"/>
           <w:pgBorders w:offsetFrom="page">
@@ -1943,23 +1471,1973 @@
           <w:docGrid w:linePitch="360"/>
         </w:sectPr>
       </w:pPr>
-      <w:r>
-        <w:rPr>
-          <w:rFonts w:ascii="Times New Roman" w:hAnsi="Times New Roman" w:cs="Times New Roman"/>
-          <w:sz w:val="24"/>
-        </w:rPr>
-        <w:t>This project would not have been possible without the collective support of everyone mentioned above. I am truly grateful for their contributions and look forward to utilizing the knowledge and skills gained from this experience in future endeavours.</w:t>
-      </w:r>
-    </w:p>
-    <w:p>
-      <w:pPr>
-        <w:spacing w:line="360" w:lineRule="auto"/>
-        <w:jc w:val="both"/>
-        <w:rPr>
-          <w:rFonts w:ascii="Times New Roman" w:hAnsi="Times New Roman" w:cs="Times New Roman"/>
-          <w:sz w:val="24"/>
-        </w:rPr>
-      </w:pPr>
+      <w:bookmarkStart w:id="8" w:name="Abstract"/>
+      <w:r>
+        <w:rPr>
+          <w:rFonts w:ascii="Times New Roman" w:hAnsi="Times New Roman" w:cs="Times New Roman"/>
+          <w:sz w:val="24"/>
+        </w:rPr>
+        <w:t xml:space="preserve"> </w:t>
+      </w:r>
+      <w:bookmarkEnd w:id="8"/>
+    </w:p>
+    <w:p>
+      <w:pPr>
+        <w:spacing w:line="360" w:lineRule="auto"/>
+        <w:jc w:val="center"/>
+        <w:rPr>
+          <w:rFonts w:ascii="Times New Roman" w:hAnsi="Times New Roman" w:cs="Times New Roman"/>
+          <w:b/>
+          <w:sz w:val="28"/>
+        </w:rPr>
+      </w:pPr>
+      <w:r>
+        <w:rPr>
+          <w:rFonts w:ascii="Times New Roman" w:hAnsi="Times New Roman" w:cs="Times New Roman"/>
+          <w:b/>
+          <w:sz w:val="28"/>
+        </w:rPr>
+        <w:lastRenderedPageBreak/>
+        <w:t>Table of Contents</w:t>
+      </w:r>
+    </w:p>
+    <w:p>
+      <w:pPr>
+        <w:spacing w:line="360" w:lineRule="auto"/>
+        <w:jc w:val="center"/>
+        <w:rPr>
+          <w:rFonts w:ascii="Times New Roman" w:hAnsi="Times New Roman" w:cs="Times New Roman"/>
+          <w:b/>
+          <w:sz w:val="28"/>
+        </w:rPr>
+      </w:pPr>
+    </w:p>
+    <w:tbl>
+      <w:tblPr>
+        <w:tblStyle w:val="TableGrid"/>
+        <w:tblW w:w="9638" w:type="dxa"/>
+        <w:tblBorders>
+          <w:top w:val="single" w:sz="4" w:space="0" w:color="000000"/>
+          <w:left w:val="single" w:sz="4" w:space="0" w:color="000000"/>
+          <w:bottom w:val="single" w:sz="4" w:space="0" w:color="000000"/>
+          <w:right w:val="single" w:sz="4" w:space="0" w:color="000000"/>
+          <w:insideH w:val="single" w:sz="4" w:space="0" w:color="000000"/>
+          <w:insideV w:val="single" w:sz="4" w:space="0" w:color="000000"/>
+        </w:tblBorders>
+        <w:tblLayout w:type="fixed"/>
+        <w:tblLook w:val="04A0" w:firstRow="1" w:lastRow="0" w:firstColumn="1" w:lastColumn="0" w:noHBand="0" w:noVBand="1"/>
+      </w:tblPr>
+      <w:tblGrid>
+        <w:gridCol w:w="709"/>
+        <w:gridCol w:w="7795"/>
+        <w:gridCol w:w="1134"/>
+      </w:tblGrid>
+      <w:tr>
+        <w:tc>
+          <w:tcPr>
+            <w:tcW w:w="709" w:type="dxa"/>
+            <w:shd w:val="clear" w:color="auto" w:fill="auto"/>
+          </w:tcPr>
+          <w:p>
+            <w:pPr>
+              <w:spacing w:before="80" w:after="80"/>
+              <w:jc w:val="center"/>
+              <w:rPr>
+                <w:rFonts w:ascii="Times New Roman" w:hAnsi="Times New Roman" w:cs="Times New Roman"/>
+                <w:b/>
+                <w:sz w:val="24"/>
+              </w:rPr>
+            </w:pPr>
+            <w:r>
+              <w:rPr>
+                <w:rFonts w:ascii="Times New Roman" w:hAnsi="Times New Roman" w:cs="Times New Roman"/>
+                <w:b/>
+                <w:sz w:val="24"/>
+              </w:rPr>
+              <w:t>S.No</w:t>
+            </w:r>
+          </w:p>
+        </w:tc>
+        <w:tc>
+          <w:tcPr>
+            <w:tcW w:w="7795" w:type="dxa"/>
+            <w:shd w:val="clear" w:color="auto" w:fill="auto"/>
+          </w:tcPr>
+          <w:p>
+            <w:pPr>
+              <w:spacing w:before="80" w:after="80"/>
+              <w:jc w:val="center"/>
+              <w:rPr>
+                <w:rFonts w:ascii="Times New Roman" w:hAnsi="Times New Roman" w:cs="Times New Roman"/>
+                <w:b/>
+                <w:sz w:val="24"/>
+              </w:rPr>
+            </w:pPr>
+            <w:r>
+              <w:rPr>
+                <w:rFonts w:ascii="Times New Roman" w:hAnsi="Times New Roman" w:cs="Times New Roman"/>
+                <w:b/>
+                <w:sz w:val="24"/>
+              </w:rPr>
+              <w:t>Title</w:t>
+            </w:r>
+          </w:p>
+        </w:tc>
+        <w:tc>
+          <w:tcPr>
+            <w:tcW w:w="1134" w:type="dxa"/>
+            <w:shd w:val="clear" w:color="auto" w:fill="auto"/>
+          </w:tcPr>
+          <w:p>
+            <w:pPr>
+              <w:spacing w:before="80" w:after="80"/>
+              <w:jc w:val="center"/>
+              <w:rPr>
+                <w:rFonts w:ascii="Times New Roman" w:hAnsi="Times New Roman" w:cs="Times New Roman"/>
+                <w:b/>
+                <w:sz w:val="24"/>
+              </w:rPr>
+            </w:pPr>
+            <w:r>
+              <w:rPr>
+                <w:rFonts w:ascii="Times New Roman" w:hAnsi="Times New Roman" w:cs="Times New Roman"/>
+                <w:b/>
+                <w:sz w:val="24"/>
+              </w:rPr>
+              <w:t>Page No</w:t>
+            </w:r>
+          </w:p>
+        </w:tc>
+      </w:tr>
+      <w:tr>
+        <w:tc>
+          <w:tcPr>
+            <w:tcW w:w="709" w:type="dxa"/>
+            <w:shd w:val="clear" w:color="auto" w:fill="auto"/>
+          </w:tcPr>
+          <w:p>
+            <w:pPr>
+              <w:spacing w:before="80" w:after="80"/>
+              <w:jc w:val="center"/>
+              <w:rPr>
+                <w:rFonts w:ascii="Times New Roman" w:hAnsi="Times New Roman" w:cs="Times New Roman"/>
+                <w:sz w:val="24"/>
+              </w:rPr>
+            </w:pPr>
+            <w:r>
+              <w:rPr>
+                <w:rFonts w:ascii="Times New Roman" w:hAnsi="Times New Roman" w:cs="Times New Roman"/>
+                <w:sz w:val="24"/>
+              </w:rPr>
+              <w:t>1</w:t>
+            </w:r>
+          </w:p>
+        </w:tc>
+        <w:tc>
+          <w:tcPr>
+            <w:tcW w:w="7795" w:type="dxa"/>
+            <w:shd w:val="clear" w:color="auto" w:fill="auto"/>
+          </w:tcPr>
+          <w:p>
+            <w:pPr>
+              <w:spacing w:before="80" w:after="80"/>
+              <w:jc w:val="center"/>
+              <w:rPr>
+                <w:rFonts w:ascii="Times New Roman" w:hAnsi="Times New Roman" w:cs="Times New Roman"/>
+                <w:sz w:val="24"/>
+              </w:rPr>
+            </w:pPr>
+            <w:bookmarkStart w:id="9" w:name="Chapter1Title"/>
+          </w:p>
+          <w:bookmarkEnd w:id="9"/>
+          <w:p>
+            <w:pPr>
+              <w:spacing w:before="80" w:after="80"/>
+              <w:jc w:val="center"/>
+              <w:rPr>
+                <w:rFonts w:ascii="Times New Roman" w:hAnsi="Times New Roman" w:cs="Times New Roman"/>
+                <w:sz w:val="24"/>
+              </w:rPr>
+            </w:pPr>
+          </w:p>
+        </w:tc>
+        <w:tc>
+          <w:tcPr>
+            <w:tcW w:w="1134" w:type="dxa"/>
+            <w:shd w:val="clear" w:color="auto" w:fill="auto"/>
+          </w:tcPr>
+          <w:p>
+            <w:pPr>
+              <w:spacing w:before="80" w:after="80"/>
+              <w:jc w:val="center"/>
+              <w:rPr>
+                <w:rFonts w:ascii="Times New Roman" w:hAnsi="Times New Roman" w:cs="Times New Roman"/>
+                <w:sz w:val="24"/>
+              </w:rPr>
+            </w:pPr>
+            <w:bookmarkStart w:id="10" w:name="Chapter1Page"/>
+            <w:r>
+              <w:rPr>
+                <w:rFonts w:ascii="Times New Roman" w:hAnsi="Times New Roman" w:cs="Times New Roman"/>
+                <w:sz w:val="24"/>
+              </w:rPr>
+              <w:t>1</w:t>
+            </w:r>
+            <w:bookmarkEnd w:id="10"/>
+          </w:p>
+        </w:tc>
+      </w:tr>
+      <w:tr>
+        <w:tc>
+          <w:tcPr>
+            <w:tcW w:w="709" w:type="dxa"/>
+            <w:shd w:val="clear" w:color="auto" w:fill="auto"/>
+          </w:tcPr>
+          <w:p>
+            <w:pPr>
+              <w:spacing w:before="80" w:after="80"/>
+              <w:jc w:val="center"/>
+              <w:rPr>
+                <w:rFonts w:ascii="Times New Roman" w:hAnsi="Times New Roman" w:cs="Times New Roman"/>
+                <w:sz w:val="24"/>
+              </w:rPr>
+            </w:pPr>
+            <w:r>
+              <w:rPr>
+                <w:rFonts w:ascii="Times New Roman" w:hAnsi="Times New Roman" w:cs="Times New Roman"/>
+                <w:sz w:val="24"/>
+              </w:rPr>
+              <w:t>2</w:t>
+            </w:r>
+          </w:p>
+        </w:tc>
+        <w:tc>
+          <w:tcPr>
+            <w:tcW w:w="7795" w:type="dxa"/>
+            <w:shd w:val="clear" w:color="auto" w:fill="auto"/>
+          </w:tcPr>
+          <w:p>
+            <w:pPr>
+              <w:spacing w:before="80" w:after="80"/>
+              <w:jc w:val="center"/>
+              <w:rPr>
+                <w:rFonts w:ascii="Times New Roman" w:hAnsi="Times New Roman" w:cs="Times New Roman"/>
+                <w:sz w:val="24"/>
+              </w:rPr>
+            </w:pPr>
+            <w:bookmarkStart w:id="11" w:name="Chapter2Title"/>
+          </w:p>
+          <w:bookmarkEnd w:id="11"/>
+          <w:p>
+            <w:pPr>
+              <w:spacing w:before="80" w:after="80"/>
+              <w:jc w:val="center"/>
+              <w:rPr>
+                <w:rFonts w:ascii="Times New Roman" w:hAnsi="Times New Roman" w:cs="Times New Roman"/>
+                <w:sz w:val="24"/>
+              </w:rPr>
+            </w:pPr>
+          </w:p>
+        </w:tc>
+        <w:tc>
+          <w:tcPr>
+            <w:tcW w:w="1134" w:type="dxa"/>
+            <w:shd w:val="clear" w:color="auto" w:fill="auto"/>
+          </w:tcPr>
+          <w:p>
+            <w:pPr>
+              <w:spacing w:before="80" w:after="80"/>
+              <w:jc w:val="center"/>
+              <w:rPr>
+                <w:rFonts w:ascii="Times New Roman" w:hAnsi="Times New Roman" w:cs="Times New Roman"/>
+                <w:sz w:val="24"/>
+              </w:rPr>
+            </w:pPr>
+            <w:bookmarkStart w:id="12" w:name="Chapter2Page"/>
+            <w:r>
+              <w:rPr>
+                <w:rFonts w:ascii="Times New Roman" w:hAnsi="Times New Roman" w:cs="Times New Roman"/>
+                <w:sz w:val="24"/>
+              </w:rPr>
+              <w:t>2</w:t>
+            </w:r>
+            <w:bookmarkEnd w:id="12"/>
+          </w:p>
+        </w:tc>
+      </w:tr>
+      <w:tr>
+        <w:tc>
+          <w:tcPr>
+            <w:tcW w:w="709" w:type="dxa"/>
+            <w:shd w:val="clear" w:color="auto" w:fill="auto"/>
+          </w:tcPr>
+          <w:p>
+            <w:pPr>
+              <w:spacing w:before="80" w:after="80"/>
+              <w:jc w:val="center"/>
+              <w:rPr>
+                <w:rFonts w:ascii="Times New Roman" w:hAnsi="Times New Roman" w:cs="Times New Roman"/>
+                <w:sz w:val="24"/>
+              </w:rPr>
+            </w:pPr>
+            <w:r>
+              <w:rPr>
+                <w:rFonts w:ascii="Times New Roman" w:hAnsi="Times New Roman" w:cs="Times New Roman"/>
+                <w:sz w:val="24"/>
+              </w:rPr>
+              <w:t>3</w:t>
+            </w:r>
+          </w:p>
+        </w:tc>
+        <w:tc>
+          <w:tcPr>
+            <w:tcW w:w="7795" w:type="dxa"/>
+            <w:shd w:val="clear" w:color="auto" w:fill="auto"/>
+          </w:tcPr>
+          <w:p>
+            <w:pPr>
+              <w:spacing w:before="80" w:after="80"/>
+              <w:jc w:val="center"/>
+              <w:rPr>
+                <w:rFonts w:ascii="Times New Roman" w:hAnsi="Times New Roman" w:cs="Times New Roman"/>
+                <w:sz w:val="24"/>
+              </w:rPr>
+            </w:pPr>
+            <w:bookmarkStart w:id="13" w:name="Chapter3Title"/>
+          </w:p>
+          <w:bookmarkEnd w:id="13"/>
+          <w:p>
+            <w:pPr>
+              <w:spacing w:before="80" w:after="80"/>
+              <w:jc w:val="center"/>
+              <w:rPr>
+                <w:rFonts w:ascii="Times New Roman" w:hAnsi="Times New Roman" w:cs="Times New Roman"/>
+                <w:sz w:val="24"/>
+              </w:rPr>
+            </w:pPr>
+          </w:p>
+        </w:tc>
+        <w:tc>
+          <w:tcPr>
+            <w:tcW w:w="1134" w:type="dxa"/>
+            <w:shd w:val="clear" w:color="auto" w:fill="auto"/>
+          </w:tcPr>
+          <w:p>
+            <w:pPr>
+              <w:spacing w:before="80" w:after="80"/>
+              <w:jc w:val="center"/>
+              <w:rPr>
+                <w:rFonts w:ascii="Times New Roman" w:hAnsi="Times New Roman" w:cs="Times New Roman"/>
+                <w:sz w:val="24"/>
+              </w:rPr>
+            </w:pPr>
+            <w:bookmarkStart w:id="14" w:name="Chapter3Page"/>
+            <w:r>
+              <w:rPr>
+                <w:rFonts w:ascii="Times New Roman" w:hAnsi="Times New Roman" w:cs="Times New Roman"/>
+                <w:sz w:val="24"/>
+              </w:rPr>
+              <w:t>3</w:t>
+            </w:r>
+            <w:bookmarkEnd w:id="14"/>
+          </w:p>
+        </w:tc>
+      </w:tr>
+      <w:tr>
+        <w:tc>
+          <w:tcPr>
+            <w:tcW w:w="709" w:type="dxa"/>
+            <w:shd w:val="clear" w:color="auto" w:fill="auto"/>
+          </w:tcPr>
+          <w:p>
+            <w:pPr>
+              <w:spacing w:before="80" w:after="80"/>
+              <w:jc w:val="center"/>
+              <w:rPr>
+                <w:rFonts w:ascii="Times New Roman" w:hAnsi="Times New Roman" w:cs="Times New Roman"/>
+                <w:sz w:val="24"/>
+              </w:rPr>
+            </w:pPr>
+            <w:bookmarkStart w:id="15" w:name="Chapter4Page" w:colFirst="2" w:colLast="2"/>
+            <w:r>
+              <w:rPr>
+                <w:rFonts w:ascii="Times New Roman" w:hAnsi="Times New Roman" w:cs="Times New Roman"/>
+                <w:sz w:val="24"/>
+              </w:rPr>
+              <w:t>4</w:t>
+            </w:r>
+          </w:p>
+        </w:tc>
+        <w:tc>
+          <w:tcPr>
+            <w:tcW w:w="7795" w:type="dxa"/>
+            <w:shd w:val="clear" w:color="auto" w:fill="auto"/>
+          </w:tcPr>
+          <w:p>
+            <w:pPr>
+              <w:spacing w:before="80" w:after="80"/>
+              <w:jc w:val="center"/>
+              <w:rPr>
+                <w:rFonts w:ascii="Times New Roman" w:hAnsi="Times New Roman" w:cs="Times New Roman"/>
+                <w:sz w:val="24"/>
+              </w:rPr>
+            </w:pPr>
+            <w:bookmarkStart w:id="16" w:name="Chapter4Title"/>
+          </w:p>
+          <w:bookmarkEnd w:id="16"/>
+          <w:p>
+            <w:pPr>
+              <w:spacing w:before="80" w:after="80"/>
+              <w:jc w:val="center"/>
+              <w:rPr>
+                <w:rFonts w:ascii="Times New Roman" w:hAnsi="Times New Roman" w:cs="Times New Roman"/>
+                <w:sz w:val="24"/>
+              </w:rPr>
+            </w:pPr>
+          </w:p>
+        </w:tc>
+        <w:tc>
+          <w:tcPr>
+            <w:tcW w:w="1134" w:type="dxa"/>
+            <w:shd w:val="clear" w:color="auto" w:fill="auto"/>
+          </w:tcPr>
+          <w:p>
+            <w:pPr>
+              <w:spacing w:before="80" w:after="80"/>
+              <w:jc w:val="center"/>
+              <w:rPr>
+                <w:rFonts w:ascii="Times New Roman" w:hAnsi="Times New Roman" w:cs="Times New Roman"/>
+                <w:sz w:val="24"/>
+              </w:rPr>
+            </w:pPr>
+            <w:r>
+              <w:rPr>
+                <w:rFonts w:ascii="Times New Roman" w:hAnsi="Times New Roman" w:cs="Times New Roman"/>
+                <w:sz w:val="24"/>
+              </w:rPr>
+              <w:t>6</w:t>
+            </w:r>
+          </w:p>
+        </w:tc>
+      </w:tr>
+      <w:tr>
+        <w:tc>
+          <w:tcPr>
+            <w:tcW w:w="709" w:type="dxa"/>
+            <w:shd w:val="clear" w:color="auto" w:fill="auto"/>
+          </w:tcPr>
+          <w:p>
+            <w:pPr>
+              <w:spacing w:before="80" w:after="80"/>
+              <w:jc w:val="center"/>
+              <w:rPr>
+                <w:rFonts w:ascii="Times New Roman" w:hAnsi="Times New Roman" w:cs="Times New Roman"/>
+                <w:sz w:val="24"/>
+              </w:rPr>
+            </w:pPr>
+            <w:bookmarkStart w:id="17" w:name="Chapter5Page" w:colFirst="2" w:colLast="2"/>
+            <w:bookmarkEnd w:id="15"/>
+            <w:r>
+              <w:rPr>
+                <w:rFonts w:ascii="Times New Roman" w:hAnsi="Times New Roman" w:cs="Times New Roman"/>
+                <w:sz w:val="24"/>
+              </w:rPr>
+              <w:t>5</w:t>
+            </w:r>
+          </w:p>
+        </w:tc>
+        <w:tc>
+          <w:tcPr>
+            <w:tcW w:w="7795" w:type="dxa"/>
+            <w:shd w:val="clear" w:color="auto" w:fill="auto"/>
+          </w:tcPr>
+          <w:p>
+            <w:pPr>
+              <w:spacing w:before="80" w:after="80"/>
+              <w:jc w:val="center"/>
+              <w:rPr>
+                <w:rFonts w:ascii="Times New Roman" w:hAnsi="Times New Roman" w:cs="Times New Roman"/>
+                <w:sz w:val="24"/>
+              </w:rPr>
+            </w:pPr>
+            <w:bookmarkStart w:id="18" w:name="Chapter5Title"/>
+          </w:p>
+          <w:bookmarkEnd w:id="18"/>
+          <w:p>
+            <w:pPr>
+              <w:spacing w:before="80" w:after="80"/>
+              <w:jc w:val="center"/>
+              <w:rPr>
+                <w:rFonts w:ascii="Times New Roman" w:hAnsi="Times New Roman" w:cs="Times New Roman"/>
+                <w:sz w:val="24"/>
+              </w:rPr>
+            </w:pPr>
+          </w:p>
+        </w:tc>
+        <w:tc>
+          <w:tcPr>
+            <w:tcW w:w="1134" w:type="dxa"/>
+            <w:shd w:val="clear" w:color="auto" w:fill="auto"/>
+          </w:tcPr>
+          <w:p>
+            <w:pPr>
+              <w:spacing w:before="80" w:after="80"/>
+              <w:jc w:val="center"/>
+              <w:rPr>
+                <w:rFonts w:ascii="Times New Roman" w:hAnsi="Times New Roman" w:cs="Times New Roman"/>
+                <w:sz w:val="24"/>
+              </w:rPr>
+            </w:pPr>
+            <w:r>
+              <w:rPr>
+                <w:rFonts w:ascii="Times New Roman" w:hAnsi="Times New Roman" w:cs="Times New Roman"/>
+                <w:sz w:val="24"/>
+              </w:rPr>
+              <w:t>7</w:t>
+            </w:r>
+          </w:p>
+        </w:tc>
+      </w:tr>
+      <w:tr>
+        <w:tc>
+          <w:tcPr>
+            <w:tcW w:w="709" w:type="dxa"/>
+            <w:shd w:val="clear" w:color="auto" w:fill="auto"/>
+          </w:tcPr>
+          <w:p>
+            <w:pPr>
+              <w:spacing w:before="80" w:after="80"/>
+              <w:jc w:val="center"/>
+              <w:rPr>
+                <w:rFonts w:ascii="Times New Roman" w:hAnsi="Times New Roman" w:cs="Times New Roman"/>
+                <w:sz w:val="24"/>
+              </w:rPr>
+            </w:pPr>
+            <w:bookmarkStart w:id="19" w:name="RefPage" w:colFirst="2" w:colLast="2"/>
+            <w:bookmarkEnd w:id="17"/>
+            <w:r>
+              <w:rPr>
+                <w:rFonts w:ascii="Times New Roman" w:hAnsi="Times New Roman" w:cs="Times New Roman"/>
+                <w:sz w:val="24"/>
+              </w:rPr>
+              <w:t>6</w:t>
+            </w:r>
+          </w:p>
+        </w:tc>
+        <w:tc>
+          <w:tcPr>
+            <w:tcW w:w="7795" w:type="dxa"/>
+            <w:shd w:val="clear" w:color="auto" w:fill="auto"/>
+          </w:tcPr>
+          <w:p>
+            <w:pPr>
+              <w:spacing w:before="80" w:after="80"/>
+              <w:jc w:val="center"/>
+              <w:rPr>
+                <w:rFonts w:ascii="Times New Roman" w:hAnsi="Times New Roman" w:cs="Times New Roman"/>
+                <w:sz w:val="24"/>
+              </w:rPr>
+            </w:pPr>
+            <w:r>
+              <w:rPr>
+                <w:rFonts w:ascii="Times New Roman" w:hAnsi="Times New Roman" w:cs="Times New Roman"/>
+                <w:sz w:val="24"/>
+              </w:rPr>
+              <w:t>References</w:t>
+            </w:r>
+          </w:p>
+        </w:tc>
+        <w:tc>
+          <w:tcPr>
+            <w:tcW w:w="1134" w:type="dxa"/>
+            <w:shd w:val="clear" w:color="auto" w:fill="auto"/>
+          </w:tcPr>
+          <w:p>
+            <w:pPr>
+              <w:spacing w:before="80" w:after="80"/>
+              <w:jc w:val="center"/>
+              <w:rPr>
+                <w:rFonts w:ascii="Times New Roman" w:hAnsi="Times New Roman" w:cs="Times New Roman"/>
+                <w:sz w:val="24"/>
+              </w:rPr>
+            </w:pPr>
+            <w:r>
+              <w:rPr>
+                <w:rFonts w:ascii="Times New Roman" w:hAnsi="Times New Roman" w:cs="Times New Roman"/>
+                <w:sz w:val="24"/>
+              </w:rPr>
+              <w:t>8</w:t>
+            </w:r>
+          </w:p>
+        </w:tc>
+      </w:tr>
+      <w:bookmarkEnd w:id="19"/>
+    </w:tbl>
+    <w:p>
+      <w:pPr>
+        <w:spacing w:line="360" w:lineRule="auto"/>
+        <w:jc w:val="center"/>
+        <w:rPr>
+          <w:rFonts w:ascii="Times New Roman" w:hAnsi="Times New Roman" w:cs="Times New Roman"/>
+          <w:sz w:val="24"/>
+        </w:rPr>
+      </w:pPr>
+    </w:p>
+    <w:p>
+      <w:pPr>
+        <w:rPr>
+          <w:rFonts w:ascii="Times New Roman" w:hAnsi="Times New Roman" w:cs="Times New Roman"/>
+          <w:sz w:val="24"/>
+        </w:rPr>
+      </w:pPr>
+      <w:r>
+        <w:rPr>
+          <w:rFonts w:ascii="Times New Roman" w:hAnsi="Times New Roman" w:cs="Times New Roman"/>
+          <w:sz w:val="24"/>
+        </w:rPr>
+        <w:br w:type="page"/>
+      </w:r>
+    </w:p>
+    <w:p>
+      <w:pPr>
+        <w:spacing w:line="360" w:lineRule="auto"/>
+        <w:jc w:val="center"/>
+        <w:rPr>
+          <w:rFonts w:ascii="Times New Roman" w:hAnsi="Times New Roman" w:cs="Times New Roman"/>
+          <w:sz w:val="24"/>
+        </w:rPr>
+        <w:sectPr>
+          <w:pgSz w:w="11906" w:h="16838"/>
+          <w:pgMar w:top="964" w:right="964" w:bottom="964" w:left="1191" w:header="708" w:footer="708" w:gutter="0"/>
+          <w:cols w:space="708"/>
+          <w:docGrid w:linePitch="360"/>
+        </w:sectPr>
+      </w:pPr>
+    </w:p>
+    <w:p>
+      <w:pPr>
+        <w:spacing w:line="360" w:lineRule="auto"/>
+        <w:jc w:val="center"/>
+        <w:rPr>
+          <w:rFonts w:ascii="Times New Roman" w:hAnsi="Times New Roman" w:cs="Times New Roman"/>
+          <w:b/>
+          <w:sz w:val="32"/>
+        </w:rPr>
+      </w:pPr>
+      <w:bookmarkStart w:id="20" w:name="Chapter1Title_2"/>
+      <w:r>
+        <w:rPr>
+          <w:rFonts w:ascii="Times New Roman" w:hAnsi="Times New Roman" w:cs="Times New Roman"/>
+          <w:b/>
+          <w:sz w:val="32"/>
+        </w:rPr>
+        <w:lastRenderedPageBreak/>
+        <w:t xml:space="preserve"> </w:t>
+      </w:r>
+      <w:bookmarkEnd w:id="20"/>
+    </w:p>
+    <w:p>
+      <w:pPr>
+        <w:spacing w:line="360" w:lineRule="auto"/>
+        <w:jc w:val="both"/>
+        <w:rPr>
+          <w:rFonts w:ascii="Times New Roman" w:hAnsi="Times New Roman" w:cs="Times New Roman"/>
+          <w:sz w:val="24"/>
+        </w:rPr>
+      </w:pPr>
+      <w:bookmarkStart w:id="21" w:name="Chapter1Content"/>
+    </w:p>
+    <w:bookmarkEnd w:id="21"/>
+    <w:p>
+      <w:pPr>
+        <w:spacing w:line="360" w:lineRule="auto"/>
+        <w:jc w:val="both"/>
+        <w:rPr>
+          <w:rFonts w:ascii="Times New Roman" w:hAnsi="Times New Roman" w:cs="Times New Roman"/>
+          <w:sz w:val="24"/>
+        </w:rPr>
+      </w:pPr>
+    </w:p>
+    <w:p>
+      <w:pPr>
+        <w:spacing w:line="360" w:lineRule="auto"/>
+        <w:jc w:val="both"/>
+        <w:rPr>
+          <w:rFonts w:ascii="Times New Roman" w:hAnsi="Times New Roman" w:cs="Times New Roman"/>
+          <w:sz w:val="24"/>
+        </w:rPr>
+      </w:pPr>
+    </w:p>
+    <w:p>
+      <w:pPr>
+        <w:rPr>
+          <w:rFonts w:ascii="Times New Roman" w:hAnsi="Times New Roman" w:cs="Times New Roman"/>
+          <w:sz w:val="24"/>
+        </w:rPr>
+      </w:pPr>
+      <w:r>
+        <w:rPr>
+          <w:rFonts w:ascii="Times New Roman" w:hAnsi="Times New Roman" w:cs="Times New Roman"/>
+          <w:sz w:val="24"/>
+        </w:rPr>
+        <w:br w:type="page"/>
+      </w:r>
+    </w:p>
+    <w:p>
+      <w:pPr>
+        <w:spacing w:line="360" w:lineRule="auto"/>
+        <w:jc w:val="center"/>
+        <w:rPr>
+          <w:rFonts w:ascii="Times New Roman" w:hAnsi="Times New Roman" w:cs="Times New Roman"/>
+          <w:b/>
+          <w:sz w:val="32"/>
+        </w:rPr>
+      </w:pPr>
+      <w:bookmarkStart w:id="22" w:name="Chapter2Title_2"/>
+      <w:r>
+        <w:rPr>
+          <w:rFonts w:ascii="Times New Roman" w:hAnsi="Times New Roman" w:cs="Times New Roman"/>
+          <w:b/>
+          <w:sz w:val="32"/>
+        </w:rPr>
+        <w:lastRenderedPageBreak/>
+        <w:t xml:space="preserve"> </w:t>
+      </w:r>
+      <w:bookmarkEnd w:id="22"/>
+    </w:p>
+    <w:p>
+      <w:pPr>
+        <w:spacing w:line="360" w:lineRule="auto"/>
+        <w:jc w:val="both"/>
+        <w:rPr>
+          <w:rFonts w:ascii="Times New Roman" w:hAnsi="Times New Roman" w:cs="Times New Roman"/>
+          <w:sz w:val="24"/>
+        </w:rPr>
+      </w:pPr>
+      <w:bookmarkStart w:id="23" w:name="Chapter2Content"/>
+    </w:p>
+    <w:bookmarkEnd w:id="23"/>
+    <w:p>
+      <w:pPr>
+        <w:spacing w:line="360" w:lineRule="auto"/>
+        <w:jc w:val="both"/>
+        <w:rPr>
+          <w:rFonts w:ascii="Times New Roman" w:hAnsi="Times New Roman" w:cs="Times New Roman"/>
+          <w:sz w:val="24"/>
+        </w:rPr>
+      </w:pPr>
+    </w:p>
+    <w:p>
+      <w:pPr>
+        <w:rPr>
+          <w:rFonts w:ascii="Times New Roman" w:hAnsi="Times New Roman" w:cs="Times New Roman"/>
+          <w:sz w:val="24"/>
+        </w:rPr>
+      </w:pPr>
+      <w:r>
+        <w:rPr>
+          <w:rFonts w:ascii="Times New Roman" w:hAnsi="Times New Roman" w:cs="Times New Roman"/>
+          <w:sz w:val="24"/>
+        </w:rPr>
+        <w:br w:type="page"/>
+      </w:r>
+    </w:p>
+    <w:p>
+      <w:pPr>
+        <w:spacing w:line="360" w:lineRule="auto"/>
+        <w:jc w:val="center"/>
+        <w:rPr>
+          <w:rFonts w:ascii="Times New Roman" w:hAnsi="Times New Roman" w:cs="Times New Roman"/>
+          <w:b/>
+          <w:sz w:val="32"/>
+        </w:rPr>
+      </w:pPr>
+      <w:bookmarkStart w:id="24" w:name="Chapter3Title_2"/>
+      <w:r>
+        <w:rPr>
+          <w:rFonts w:ascii="Times New Roman" w:hAnsi="Times New Roman" w:cs="Times New Roman"/>
+          <w:b/>
+          <w:sz w:val="32"/>
+        </w:rPr>
+        <w:lastRenderedPageBreak/>
+        <w:t xml:space="preserve"> </w:t>
+      </w:r>
+      <w:bookmarkEnd w:id="24"/>
+    </w:p>
+    <w:p>
+      <w:pPr>
+        <w:spacing w:line="360" w:lineRule="auto"/>
+        <w:jc w:val="both"/>
+        <w:rPr>
+          <w:rFonts w:ascii="Times New Roman" w:hAnsi="Times New Roman" w:cs="Times New Roman"/>
+          <w:sz w:val="24"/>
+        </w:rPr>
+      </w:pPr>
+      <w:bookmarkStart w:id="25" w:name="Chapter3Content"/>
+      <w:r>
+        <w:rPr>
+          <w:rFonts w:ascii="Times New Roman" w:hAnsi="Times New Roman" w:cs="Times New Roman"/>
+          <w:sz w:val="24"/>
+        </w:rPr>
+        <w:t>lksdfn</w:t>
+      </w:r>
+    </w:p>
+    <w:p>
+      <w:pPr>
+        <w:spacing w:line="360" w:lineRule="auto"/>
+        <w:jc w:val="both"/>
+        <w:rPr>
+          <w:rFonts w:ascii="Times New Roman" w:hAnsi="Times New Roman" w:cs="Times New Roman"/>
+          <w:sz w:val="24"/>
+        </w:rPr>
+      </w:pPr>
+      <w:r>
+        <w:rPr>
+          <w:rFonts w:ascii="Times New Roman" w:hAnsi="Times New Roman" w:cs="Times New Roman"/>
+          <w:sz w:val="24"/>
+        </w:rPr>
+        <w:t>lksdfn</w:t>
+      </w:r>
+    </w:p>
+    <w:p>
+      <w:pPr>
+        <w:spacing w:line="360" w:lineRule="auto"/>
+        <w:jc w:val="both"/>
+        <w:rPr>
+          <w:rFonts w:ascii="Times New Roman" w:hAnsi="Times New Roman" w:cs="Times New Roman"/>
+          <w:sz w:val="24"/>
+        </w:rPr>
+      </w:pPr>
+      <w:r>
+        <w:rPr>
+          <w:rFonts w:ascii="Times New Roman" w:hAnsi="Times New Roman" w:cs="Times New Roman"/>
+          <w:sz w:val="24"/>
+        </w:rPr>
+        <w:t>lksdfn</w:t>
+      </w:r>
+    </w:p>
+    <w:p>
+      <w:pPr>
+        <w:spacing w:line="360" w:lineRule="auto"/>
+        <w:jc w:val="both"/>
+        <w:rPr>
+          <w:rFonts w:ascii="Times New Roman" w:hAnsi="Times New Roman" w:cs="Times New Roman"/>
+          <w:sz w:val="24"/>
+        </w:rPr>
+      </w:pPr>
+      <w:r>
+        <w:rPr>
+          <w:rFonts w:ascii="Times New Roman" w:hAnsi="Times New Roman" w:cs="Times New Roman"/>
+          <w:sz w:val="24"/>
+        </w:rPr>
+        <w:t>lksdfn</w:t>
+      </w:r>
+    </w:p>
+    <w:p>
+      <w:pPr>
+        <w:spacing w:line="360" w:lineRule="auto"/>
+        <w:jc w:val="both"/>
+        <w:rPr>
+          <w:rFonts w:ascii="Times New Roman" w:hAnsi="Times New Roman" w:cs="Times New Roman"/>
+          <w:sz w:val="24"/>
+        </w:rPr>
+      </w:pPr>
+      <w:r>
+        <w:rPr>
+          <w:rFonts w:ascii="Times New Roman" w:hAnsi="Times New Roman" w:cs="Times New Roman"/>
+          <w:sz w:val="24"/>
+        </w:rPr>
+        <w:t>lksdfn</w:t>
+      </w:r>
+    </w:p>
+    <w:p>
+      <w:pPr>
+        <w:spacing w:line="360" w:lineRule="auto"/>
+        <w:jc w:val="both"/>
+        <w:rPr>
+          <w:rFonts w:ascii="Times New Roman" w:hAnsi="Times New Roman" w:cs="Times New Roman"/>
+          <w:sz w:val="24"/>
+        </w:rPr>
+      </w:pPr>
+      <w:r>
+        <w:rPr>
+          <w:rFonts w:ascii="Times New Roman" w:hAnsi="Times New Roman" w:cs="Times New Roman"/>
+          <w:sz w:val="24"/>
+        </w:rPr>
+        <w:t>lksdfn</w:t>
+      </w:r>
+    </w:p>
+    <w:p>
+      <w:pPr>
+        <w:spacing w:line="360" w:lineRule="auto"/>
+        <w:jc w:val="both"/>
+        <w:rPr>
+          <w:rFonts w:ascii="Times New Roman" w:hAnsi="Times New Roman" w:cs="Times New Roman"/>
+          <w:sz w:val="24"/>
+        </w:rPr>
+      </w:pPr>
+      <w:r>
+        <w:rPr>
+          <w:rFonts w:ascii="Times New Roman" w:hAnsi="Times New Roman" w:cs="Times New Roman"/>
+          <w:sz w:val="24"/>
+        </w:rPr>
+        <w:t>lksdfn</w:t>
+      </w:r>
+    </w:p>
+    <w:p>
+      <w:pPr>
+        <w:spacing w:line="360" w:lineRule="auto"/>
+        <w:jc w:val="both"/>
+        <w:rPr>
+          <w:rFonts w:ascii="Times New Roman" w:hAnsi="Times New Roman" w:cs="Times New Roman"/>
+          <w:sz w:val="24"/>
+        </w:rPr>
+      </w:pPr>
+      <w:r>
+        <w:rPr>
+          <w:rFonts w:ascii="Times New Roman" w:hAnsi="Times New Roman" w:cs="Times New Roman"/>
+          <w:sz w:val="24"/>
+        </w:rPr>
+        <w:t>lksdfn</w:t>
+      </w:r>
+    </w:p>
+    <w:p>
+      <w:pPr>
+        <w:spacing w:line="360" w:lineRule="auto"/>
+        <w:jc w:val="both"/>
+        <w:rPr>
+          <w:rFonts w:ascii="Times New Roman" w:hAnsi="Times New Roman" w:cs="Times New Roman"/>
+          <w:sz w:val="24"/>
+        </w:rPr>
+      </w:pPr>
+      <w:r>
+        <w:rPr>
+          <w:rFonts w:ascii="Times New Roman" w:hAnsi="Times New Roman" w:cs="Times New Roman"/>
+          <w:sz w:val="24"/>
+        </w:rPr>
+        <w:t>lksdfn</w:t>
+      </w:r>
+    </w:p>
+    <w:p>
+      <w:pPr>
+        <w:spacing w:line="360" w:lineRule="auto"/>
+        <w:jc w:val="both"/>
+        <w:rPr>
+          <w:rFonts w:ascii="Times New Roman" w:hAnsi="Times New Roman" w:cs="Times New Roman"/>
+          <w:sz w:val="24"/>
+        </w:rPr>
+      </w:pPr>
+      <w:r>
+        <w:rPr>
+          <w:rFonts w:ascii="Times New Roman" w:hAnsi="Times New Roman" w:cs="Times New Roman"/>
+          <w:sz w:val="24"/>
+        </w:rPr>
+        <w:t>lksdfn</w:t>
+      </w:r>
+    </w:p>
+    <w:p>
+      <w:pPr>
+        <w:spacing w:line="360" w:lineRule="auto"/>
+        <w:jc w:val="both"/>
+        <w:rPr>
+          <w:rFonts w:ascii="Times New Roman" w:hAnsi="Times New Roman" w:cs="Times New Roman"/>
+          <w:sz w:val="24"/>
+        </w:rPr>
+      </w:pPr>
+      <w:r>
+        <w:rPr>
+          <w:rFonts w:ascii="Times New Roman" w:hAnsi="Times New Roman" w:cs="Times New Roman"/>
+          <w:sz w:val="24"/>
+        </w:rPr>
+        <w:t>lksdfn</w:t>
+      </w:r>
+    </w:p>
+    <w:p>
+      <w:pPr>
+        <w:spacing w:line="360" w:lineRule="auto"/>
+        <w:jc w:val="both"/>
+        <w:rPr>
+          <w:rFonts w:ascii="Times New Roman" w:hAnsi="Times New Roman" w:cs="Times New Roman"/>
+          <w:sz w:val="24"/>
+        </w:rPr>
+      </w:pPr>
+      <w:r>
+        <w:rPr>
+          <w:rFonts w:ascii="Times New Roman" w:hAnsi="Times New Roman" w:cs="Times New Roman"/>
+          <w:sz w:val="24"/>
+        </w:rPr>
+        <w:t>lksdfn</w:t>
+      </w:r>
+    </w:p>
+    <w:p>
+      <w:pPr>
+        <w:spacing w:line="360" w:lineRule="auto"/>
+        <w:jc w:val="both"/>
+        <w:rPr>
+          <w:rFonts w:ascii="Times New Roman" w:hAnsi="Times New Roman" w:cs="Times New Roman"/>
+          <w:sz w:val="24"/>
+        </w:rPr>
+      </w:pPr>
+      <w:r>
+        <w:rPr>
+          <w:rFonts w:ascii="Times New Roman" w:hAnsi="Times New Roman" w:cs="Times New Roman"/>
+          <w:sz w:val="24"/>
+        </w:rPr>
+        <w:t>lksdfn</w:t>
+      </w:r>
+    </w:p>
+    <w:p>
+      <w:pPr>
+        <w:spacing w:line="360" w:lineRule="auto"/>
+        <w:jc w:val="both"/>
+        <w:rPr>
+          <w:rFonts w:ascii="Times New Roman" w:hAnsi="Times New Roman" w:cs="Times New Roman"/>
+          <w:sz w:val="24"/>
+        </w:rPr>
+      </w:pPr>
+      <w:r>
+        <w:rPr>
+          <w:rFonts w:ascii="Times New Roman" w:hAnsi="Times New Roman" w:cs="Times New Roman"/>
+          <w:sz w:val="24"/>
+        </w:rPr>
+        <w:t>lksdfn</w:t>
+      </w:r>
+    </w:p>
+    <w:p>
+      <w:pPr>
+        <w:spacing w:line="360" w:lineRule="auto"/>
+        <w:jc w:val="both"/>
+        <w:rPr>
+          <w:rFonts w:ascii="Times New Roman" w:hAnsi="Times New Roman" w:cs="Times New Roman"/>
+          <w:sz w:val="24"/>
+        </w:rPr>
+      </w:pPr>
+      <w:r>
+        <w:rPr>
+          <w:rFonts w:ascii="Times New Roman" w:hAnsi="Times New Roman" w:cs="Times New Roman"/>
+          <w:sz w:val="24"/>
+        </w:rPr>
+        <w:t>lksdfn</w:t>
+      </w:r>
+    </w:p>
+    <w:p>
+      <w:pPr>
+        <w:spacing w:line="360" w:lineRule="auto"/>
+        <w:jc w:val="both"/>
+        <w:rPr>
+          <w:rFonts w:ascii="Times New Roman" w:hAnsi="Times New Roman" w:cs="Times New Roman"/>
+          <w:sz w:val="24"/>
+        </w:rPr>
+      </w:pPr>
+      <w:r>
+        <w:rPr>
+          <w:rFonts w:ascii="Times New Roman" w:hAnsi="Times New Roman" w:cs="Times New Roman"/>
+          <w:sz w:val="24"/>
+        </w:rPr>
+        <w:t>lksdfn</w:t>
+      </w:r>
+    </w:p>
+    <w:p>
+      <w:pPr>
+        <w:spacing w:line="360" w:lineRule="auto"/>
+        <w:jc w:val="both"/>
+        <w:rPr>
+          <w:rFonts w:ascii="Times New Roman" w:hAnsi="Times New Roman" w:cs="Times New Roman"/>
+          <w:sz w:val="24"/>
+        </w:rPr>
+      </w:pPr>
+      <w:r>
+        <w:rPr>
+          <w:rFonts w:ascii="Times New Roman" w:hAnsi="Times New Roman" w:cs="Times New Roman"/>
+          <w:sz w:val="24"/>
+        </w:rPr>
+        <w:t>lksdfn</w:t>
+      </w:r>
+    </w:p>
+    <w:p>
+      <w:pPr>
+        <w:spacing w:line="360" w:lineRule="auto"/>
+        <w:jc w:val="both"/>
+        <w:rPr>
+          <w:rFonts w:ascii="Times New Roman" w:hAnsi="Times New Roman" w:cs="Times New Roman"/>
+          <w:sz w:val="24"/>
+        </w:rPr>
+      </w:pPr>
+      <w:r>
+        <w:rPr>
+          <w:rFonts w:ascii="Times New Roman" w:hAnsi="Times New Roman" w:cs="Times New Roman"/>
+          <w:sz w:val="24"/>
+        </w:rPr>
+        <w:t>lksdfn</w:t>
+      </w:r>
+    </w:p>
+    <w:p>
+      <w:pPr>
+        <w:spacing w:line="360" w:lineRule="auto"/>
+        <w:jc w:val="both"/>
+        <w:rPr>
+          <w:rFonts w:ascii="Times New Roman" w:hAnsi="Times New Roman" w:cs="Times New Roman"/>
+          <w:sz w:val="24"/>
+        </w:rPr>
+      </w:pPr>
+      <w:r>
+        <w:rPr>
+          <w:rFonts w:ascii="Times New Roman" w:hAnsi="Times New Roman" w:cs="Times New Roman"/>
+          <w:sz w:val="24"/>
+        </w:rPr>
+        <w:t>lksdfn</w:t>
+      </w:r>
+    </w:p>
+    <w:p>
+      <w:pPr>
+        <w:spacing w:line="360" w:lineRule="auto"/>
+        <w:jc w:val="both"/>
+        <w:rPr>
+          <w:rFonts w:ascii="Times New Roman" w:hAnsi="Times New Roman" w:cs="Times New Roman"/>
+          <w:sz w:val="24"/>
+        </w:rPr>
+      </w:pPr>
+      <w:r>
+        <w:rPr>
+          <w:rFonts w:ascii="Times New Roman" w:hAnsi="Times New Roman" w:cs="Times New Roman"/>
+          <w:sz w:val="24"/>
+        </w:rPr>
+        <w:t>lksdfn</w:t>
+      </w:r>
+    </w:p>
+    <w:p>
+      <w:pPr>
+        <w:spacing w:line="360" w:lineRule="auto"/>
+        <w:jc w:val="both"/>
+        <w:rPr>
+          <w:rFonts w:ascii="Times New Roman" w:hAnsi="Times New Roman" w:cs="Times New Roman"/>
+          <w:sz w:val="24"/>
+        </w:rPr>
+      </w:pPr>
+      <w:r>
+        <w:rPr>
+          <w:rFonts w:ascii="Times New Roman" w:hAnsi="Times New Roman" w:cs="Times New Roman"/>
+          <w:sz w:val="24"/>
+        </w:rPr>
+        <w:t>lksdfn</w:t>
+      </w:r>
+    </w:p>
+    <w:p>
+      <w:pPr>
+        <w:spacing w:line="360" w:lineRule="auto"/>
+        <w:jc w:val="both"/>
+        <w:rPr>
+          <w:rFonts w:ascii="Times New Roman" w:hAnsi="Times New Roman" w:cs="Times New Roman"/>
+          <w:sz w:val="24"/>
+        </w:rPr>
+      </w:pPr>
+      <w:r>
+        <w:rPr>
+          <w:rFonts w:ascii="Times New Roman" w:hAnsi="Times New Roman" w:cs="Times New Roman"/>
+          <w:sz w:val="24"/>
+        </w:rPr>
+        <w:t>lksdfn</w:t>
+      </w:r>
+    </w:p>
+    <w:p>
+      <w:pPr>
+        <w:spacing w:line="360" w:lineRule="auto"/>
+        <w:jc w:val="both"/>
+        <w:rPr>
+          <w:rFonts w:ascii="Times New Roman" w:hAnsi="Times New Roman" w:cs="Times New Roman"/>
+          <w:sz w:val="24"/>
+        </w:rPr>
+      </w:pPr>
+      <w:r>
+        <w:rPr>
+          <w:rFonts w:ascii="Times New Roman" w:hAnsi="Times New Roman" w:cs="Times New Roman"/>
+          <w:sz w:val="24"/>
+        </w:rPr>
+        <w:t>lksdfn</w:t>
+      </w:r>
+    </w:p>
+    <w:p>
+      <w:pPr>
+        <w:spacing w:line="360" w:lineRule="auto"/>
+        <w:jc w:val="both"/>
+        <w:rPr>
+          <w:rFonts w:ascii="Times New Roman" w:hAnsi="Times New Roman" w:cs="Times New Roman"/>
+          <w:sz w:val="24"/>
+        </w:rPr>
+      </w:pPr>
+      <w:r>
+        <w:rPr>
+          <w:rFonts w:ascii="Times New Roman" w:hAnsi="Times New Roman" w:cs="Times New Roman"/>
+          <w:sz w:val="24"/>
+        </w:rPr>
+        <w:t>lksdfn</w:t>
+      </w:r>
+    </w:p>
+    <w:p>
+      <w:pPr>
+        <w:spacing w:line="360" w:lineRule="auto"/>
+        <w:jc w:val="both"/>
+        <w:rPr>
+          <w:rFonts w:ascii="Times New Roman" w:hAnsi="Times New Roman" w:cs="Times New Roman"/>
+          <w:sz w:val="24"/>
+        </w:rPr>
+      </w:pPr>
+      <w:r>
+        <w:rPr>
+          <w:rFonts w:ascii="Times New Roman" w:hAnsi="Times New Roman" w:cs="Times New Roman"/>
+          <w:sz w:val="24"/>
+        </w:rPr>
+        <w:t>lksdfn</w:t>
+      </w:r>
+    </w:p>
+    <w:p>
+      <w:pPr>
+        <w:spacing w:line="360" w:lineRule="auto"/>
+        <w:jc w:val="both"/>
+        <w:rPr>
+          <w:rFonts w:ascii="Times New Roman" w:hAnsi="Times New Roman" w:cs="Times New Roman"/>
+          <w:sz w:val="24"/>
+        </w:rPr>
+      </w:pPr>
+      <w:r>
+        <w:rPr>
+          <w:rFonts w:ascii="Times New Roman" w:hAnsi="Times New Roman" w:cs="Times New Roman"/>
+          <w:sz w:val="24"/>
+        </w:rPr>
+        <w:lastRenderedPageBreak/>
+        <w:t>lksdfn</w:t>
+      </w:r>
+    </w:p>
+    <w:p>
+      <w:pPr>
+        <w:spacing w:line="360" w:lineRule="auto"/>
+        <w:jc w:val="both"/>
+        <w:rPr>
+          <w:rFonts w:ascii="Times New Roman" w:hAnsi="Times New Roman" w:cs="Times New Roman"/>
+          <w:sz w:val="24"/>
+        </w:rPr>
+      </w:pPr>
+      <w:r>
+        <w:rPr>
+          <w:rFonts w:ascii="Times New Roman" w:hAnsi="Times New Roman" w:cs="Times New Roman"/>
+          <w:sz w:val="24"/>
+        </w:rPr>
+        <w:t>lksdfn</w:t>
+      </w:r>
+    </w:p>
+    <w:p>
+      <w:pPr>
+        <w:spacing w:line="360" w:lineRule="auto"/>
+        <w:jc w:val="both"/>
+        <w:rPr>
+          <w:rFonts w:ascii="Times New Roman" w:hAnsi="Times New Roman" w:cs="Times New Roman"/>
+          <w:sz w:val="24"/>
+        </w:rPr>
+      </w:pPr>
+      <w:r>
+        <w:rPr>
+          <w:rFonts w:ascii="Times New Roman" w:hAnsi="Times New Roman" w:cs="Times New Roman"/>
+          <w:sz w:val="24"/>
+        </w:rPr>
+        <w:t>lksdfn</w:t>
+      </w:r>
+    </w:p>
+    <w:p>
+      <w:pPr>
+        <w:spacing w:line="360" w:lineRule="auto"/>
+        <w:jc w:val="both"/>
+        <w:rPr>
+          <w:rFonts w:ascii="Times New Roman" w:hAnsi="Times New Roman" w:cs="Times New Roman"/>
+          <w:sz w:val="24"/>
+        </w:rPr>
+      </w:pPr>
+      <w:r>
+        <w:rPr>
+          <w:rFonts w:ascii="Times New Roman" w:hAnsi="Times New Roman" w:cs="Times New Roman"/>
+          <w:sz w:val="24"/>
+        </w:rPr>
+        <w:t>lksdfn</w:t>
+      </w:r>
+    </w:p>
+    <w:p>
+      <w:pPr>
+        <w:spacing w:line="360" w:lineRule="auto"/>
+        <w:jc w:val="both"/>
+        <w:rPr>
+          <w:rFonts w:ascii="Times New Roman" w:hAnsi="Times New Roman" w:cs="Times New Roman"/>
+          <w:sz w:val="24"/>
+        </w:rPr>
+      </w:pPr>
+      <w:r>
+        <w:rPr>
+          <w:rFonts w:ascii="Times New Roman" w:hAnsi="Times New Roman" w:cs="Times New Roman"/>
+          <w:sz w:val="24"/>
+        </w:rPr>
+        <w:t>lksdfn</w:t>
+      </w:r>
+    </w:p>
+    <w:p>
+      <w:pPr>
+        <w:spacing w:line="360" w:lineRule="auto"/>
+        <w:jc w:val="both"/>
+        <w:rPr>
+          <w:rFonts w:ascii="Times New Roman" w:hAnsi="Times New Roman" w:cs="Times New Roman"/>
+          <w:sz w:val="24"/>
+        </w:rPr>
+      </w:pPr>
+      <w:r>
+        <w:rPr>
+          <w:rFonts w:ascii="Times New Roman" w:hAnsi="Times New Roman" w:cs="Times New Roman"/>
+          <w:sz w:val="24"/>
+        </w:rPr>
+        <w:t>lksdfn</w:t>
+      </w:r>
+    </w:p>
+    <w:p>
+      <w:pPr>
+        <w:spacing w:line="360" w:lineRule="auto"/>
+        <w:jc w:val="both"/>
+        <w:rPr>
+          <w:rFonts w:ascii="Times New Roman" w:hAnsi="Times New Roman" w:cs="Times New Roman"/>
+          <w:sz w:val="24"/>
+        </w:rPr>
+      </w:pPr>
+      <w:r>
+        <w:rPr>
+          <w:rFonts w:ascii="Times New Roman" w:hAnsi="Times New Roman" w:cs="Times New Roman"/>
+          <w:sz w:val="24"/>
+        </w:rPr>
+        <w:t>lksdfn</w:t>
+      </w:r>
+    </w:p>
+    <w:p>
+      <w:pPr>
+        <w:spacing w:line="360" w:lineRule="auto"/>
+        <w:jc w:val="both"/>
+        <w:rPr>
+          <w:rFonts w:ascii="Times New Roman" w:hAnsi="Times New Roman" w:cs="Times New Roman"/>
+          <w:sz w:val="24"/>
+        </w:rPr>
+      </w:pPr>
+      <w:r>
+        <w:rPr>
+          <w:rFonts w:ascii="Times New Roman" w:hAnsi="Times New Roman" w:cs="Times New Roman"/>
+          <w:sz w:val="24"/>
+        </w:rPr>
+        <w:t>lksdfn</w:t>
+      </w:r>
+    </w:p>
+    <w:p>
+      <w:pPr>
+        <w:spacing w:line="360" w:lineRule="auto"/>
+        <w:jc w:val="both"/>
+        <w:rPr>
+          <w:rFonts w:ascii="Times New Roman" w:hAnsi="Times New Roman" w:cs="Times New Roman"/>
+          <w:sz w:val="24"/>
+        </w:rPr>
+      </w:pPr>
+      <w:r>
+        <w:rPr>
+          <w:rFonts w:ascii="Times New Roman" w:hAnsi="Times New Roman" w:cs="Times New Roman"/>
+          <w:sz w:val="24"/>
+        </w:rPr>
+        <w:t>lksdfn</w:t>
+      </w:r>
+    </w:p>
+    <w:p>
+      <w:pPr>
+        <w:spacing w:line="360" w:lineRule="auto"/>
+        <w:jc w:val="both"/>
+        <w:rPr>
+          <w:rFonts w:ascii="Times New Roman" w:hAnsi="Times New Roman" w:cs="Times New Roman"/>
+          <w:sz w:val="24"/>
+        </w:rPr>
+      </w:pPr>
+      <w:r>
+        <w:rPr>
+          <w:rFonts w:ascii="Times New Roman" w:hAnsi="Times New Roman" w:cs="Times New Roman"/>
+          <w:sz w:val="24"/>
+        </w:rPr>
+        <w:t>lksdfn</w:t>
+      </w:r>
+    </w:p>
+    <w:p>
+      <w:pPr>
+        <w:spacing w:line="360" w:lineRule="auto"/>
+        <w:jc w:val="both"/>
+        <w:rPr>
+          <w:rFonts w:ascii="Times New Roman" w:hAnsi="Times New Roman" w:cs="Times New Roman"/>
+          <w:sz w:val="24"/>
+        </w:rPr>
+      </w:pPr>
+      <w:r>
+        <w:rPr>
+          <w:rFonts w:ascii="Times New Roman" w:hAnsi="Times New Roman" w:cs="Times New Roman"/>
+          <w:sz w:val="24"/>
+        </w:rPr>
+        <w:t>lksdfn</w:t>
+      </w:r>
+    </w:p>
+    <w:p>
+      <w:pPr>
+        <w:spacing w:line="360" w:lineRule="auto"/>
+        <w:jc w:val="both"/>
+        <w:rPr>
+          <w:rFonts w:ascii="Times New Roman" w:hAnsi="Times New Roman" w:cs="Times New Roman"/>
+          <w:sz w:val="24"/>
+        </w:rPr>
+      </w:pPr>
+      <w:r>
+        <w:rPr>
+          <w:rFonts w:ascii="Times New Roman" w:hAnsi="Times New Roman" w:cs="Times New Roman"/>
+          <w:sz w:val="24"/>
+        </w:rPr>
+        <w:t>lksdfn</w:t>
+      </w:r>
+    </w:p>
+    <w:p>
+      <w:pPr>
+        <w:spacing w:line="360" w:lineRule="auto"/>
+        <w:jc w:val="both"/>
+        <w:rPr>
+          <w:rFonts w:ascii="Times New Roman" w:hAnsi="Times New Roman" w:cs="Times New Roman"/>
+          <w:sz w:val="24"/>
+        </w:rPr>
+      </w:pPr>
+      <w:r>
+        <w:rPr>
+          <w:rFonts w:ascii="Times New Roman" w:hAnsi="Times New Roman" w:cs="Times New Roman"/>
+          <w:sz w:val="24"/>
+        </w:rPr>
+        <w:t>lksdfn</w:t>
+      </w:r>
+    </w:p>
+    <w:p>
+      <w:pPr>
+        <w:spacing w:line="360" w:lineRule="auto"/>
+        <w:jc w:val="both"/>
+        <w:rPr>
+          <w:rFonts w:ascii="Times New Roman" w:hAnsi="Times New Roman" w:cs="Times New Roman"/>
+          <w:sz w:val="24"/>
+        </w:rPr>
+      </w:pPr>
+      <w:r>
+        <w:rPr>
+          <w:rFonts w:ascii="Times New Roman" w:hAnsi="Times New Roman" w:cs="Times New Roman"/>
+          <w:sz w:val="24"/>
+        </w:rPr>
+        <w:t>lksdfn</w:t>
+      </w:r>
+    </w:p>
+    <w:p>
+      <w:pPr>
+        <w:spacing w:line="360" w:lineRule="auto"/>
+        <w:jc w:val="both"/>
+        <w:rPr>
+          <w:rFonts w:ascii="Times New Roman" w:hAnsi="Times New Roman" w:cs="Times New Roman"/>
+          <w:sz w:val="24"/>
+        </w:rPr>
+      </w:pPr>
+      <w:r>
+        <w:rPr>
+          <w:rFonts w:ascii="Times New Roman" w:hAnsi="Times New Roman" w:cs="Times New Roman"/>
+          <w:sz w:val="24"/>
+        </w:rPr>
+        <w:t>lksdfn</w:t>
+      </w:r>
+    </w:p>
+    <w:p>
+      <w:pPr>
+        <w:spacing w:line="360" w:lineRule="auto"/>
+        <w:jc w:val="both"/>
+        <w:rPr>
+          <w:rFonts w:ascii="Times New Roman" w:hAnsi="Times New Roman" w:cs="Times New Roman"/>
+          <w:sz w:val="24"/>
+        </w:rPr>
+      </w:pPr>
+      <w:r>
+        <w:rPr>
+          <w:rFonts w:ascii="Times New Roman" w:hAnsi="Times New Roman" w:cs="Times New Roman"/>
+          <w:sz w:val="24"/>
+        </w:rPr>
+        <w:t>lksdfn</w:t>
+      </w:r>
+    </w:p>
+    <w:p>
+      <w:pPr>
+        <w:spacing w:line="360" w:lineRule="auto"/>
+        <w:jc w:val="both"/>
+        <w:rPr>
+          <w:rFonts w:ascii="Times New Roman" w:hAnsi="Times New Roman" w:cs="Times New Roman"/>
+          <w:sz w:val="24"/>
+        </w:rPr>
+      </w:pPr>
+      <w:r>
+        <w:rPr>
+          <w:rFonts w:ascii="Times New Roman" w:hAnsi="Times New Roman" w:cs="Times New Roman"/>
+          <w:sz w:val="24"/>
+        </w:rPr>
+        <w:t>lksdfn</w:t>
+      </w:r>
+    </w:p>
+    <w:p>
+      <w:pPr>
+        <w:spacing w:line="360" w:lineRule="auto"/>
+        <w:jc w:val="both"/>
+        <w:rPr>
+          <w:rFonts w:ascii="Times New Roman" w:hAnsi="Times New Roman" w:cs="Times New Roman"/>
+          <w:sz w:val="24"/>
+        </w:rPr>
+      </w:pPr>
+      <w:r>
+        <w:rPr>
+          <w:rFonts w:ascii="Times New Roman" w:hAnsi="Times New Roman" w:cs="Times New Roman"/>
+          <w:sz w:val="24"/>
+        </w:rPr>
+        <w:t>lksdfn</w:t>
+      </w:r>
+    </w:p>
+    <w:p>
+      <w:pPr>
+        <w:spacing w:line="360" w:lineRule="auto"/>
+        <w:jc w:val="both"/>
+        <w:rPr>
+          <w:rFonts w:ascii="Times New Roman" w:hAnsi="Times New Roman" w:cs="Times New Roman"/>
+          <w:sz w:val="24"/>
+        </w:rPr>
+      </w:pPr>
+      <w:r>
+        <w:rPr>
+          <w:rFonts w:ascii="Times New Roman" w:hAnsi="Times New Roman" w:cs="Times New Roman"/>
+          <w:sz w:val="24"/>
+        </w:rPr>
+        <w:t>lksdfn</w:t>
+      </w:r>
+    </w:p>
+    <w:p>
+      <w:pPr>
+        <w:spacing w:line="360" w:lineRule="auto"/>
+        <w:jc w:val="both"/>
+        <w:rPr>
+          <w:rFonts w:ascii="Times New Roman" w:hAnsi="Times New Roman" w:cs="Times New Roman"/>
+          <w:sz w:val="24"/>
+        </w:rPr>
+      </w:pPr>
+      <w:r>
+        <w:rPr>
+          <w:rFonts w:ascii="Times New Roman" w:hAnsi="Times New Roman" w:cs="Times New Roman"/>
+          <w:sz w:val="24"/>
+        </w:rPr>
+        <w:t>lksdfn</w:t>
+      </w:r>
+    </w:p>
+    <w:p>
+      <w:pPr>
+        <w:spacing w:line="360" w:lineRule="auto"/>
+        <w:jc w:val="both"/>
+        <w:rPr>
+          <w:rFonts w:ascii="Times New Roman" w:hAnsi="Times New Roman" w:cs="Times New Roman"/>
+          <w:sz w:val="24"/>
+        </w:rPr>
+      </w:pPr>
+      <w:r>
+        <w:rPr>
+          <w:rFonts w:ascii="Times New Roman" w:hAnsi="Times New Roman" w:cs="Times New Roman"/>
+          <w:sz w:val="24"/>
+        </w:rPr>
+        <w:t>lksdfn</w:t>
+      </w:r>
+    </w:p>
+    <w:p>
+      <w:pPr>
+        <w:spacing w:line="360" w:lineRule="auto"/>
+        <w:jc w:val="both"/>
+        <w:rPr>
+          <w:rFonts w:ascii="Times New Roman" w:hAnsi="Times New Roman" w:cs="Times New Roman"/>
+          <w:sz w:val="24"/>
+        </w:rPr>
+      </w:pPr>
+      <w:r>
+        <w:rPr>
+          <w:rFonts w:ascii="Times New Roman" w:hAnsi="Times New Roman" w:cs="Times New Roman"/>
+          <w:sz w:val="24"/>
+        </w:rPr>
+        <w:t>lksdfn</w:t>
+      </w:r>
+    </w:p>
+    <w:p>
+      <w:pPr>
+        <w:spacing w:line="360" w:lineRule="auto"/>
+        <w:jc w:val="both"/>
+        <w:rPr>
+          <w:rFonts w:ascii="Times New Roman" w:hAnsi="Times New Roman" w:cs="Times New Roman"/>
+          <w:sz w:val="24"/>
+        </w:rPr>
+      </w:pPr>
+      <w:r>
+        <w:rPr>
+          <w:rFonts w:ascii="Times New Roman" w:hAnsi="Times New Roman" w:cs="Times New Roman"/>
+          <w:sz w:val="24"/>
+        </w:rPr>
+        <w:t>lksdfn</w:t>
+      </w:r>
+    </w:p>
+    <w:p>
+      <w:pPr>
+        <w:spacing w:line="360" w:lineRule="auto"/>
+        <w:jc w:val="both"/>
+        <w:rPr>
+          <w:rFonts w:ascii="Times New Roman" w:hAnsi="Times New Roman" w:cs="Times New Roman"/>
+          <w:sz w:val="24"/>
+        </w:rPr>
+      </w:pPr>
+      <w:r>
+        <w:rPr>
+          <w:rFonts w:ascii="Times New Roman" w:hAnsi="Times New Roman" w:cs="Times New Roman"/>
+          <w:sz w:val="24"/>
+        </w:rPr>
+        <w:t>lksdfn</w:t>
+      </w:r>
+    </w:p>
+    <w:p>
+      <w:pPr>
+        <w:spacing w:line="360" w:lineRule="auto"/>
+        <w:jc w:val="both"/>
+        <w:rPr>
+          <w:rFonts w:ascii="Times New Roman" w:hAnsi="Times New Roman" w:cs="Times New Roman"/>
+          <w:sz w:val="24"/>
+        </w:rPr>
+      </w:pPr>
+      <w:r>
+        <w:rPr>
+          <w:rFonts w:ascii="Times New Roman" w:hAnsi="Times New Roman" w:cs="Times New Roman"/>
+          <w:sz w:val="24"/>
+        </w:rPr>
+        <w:t>lksdfn</w:t>
+      </w:r>
+    </w:p>
+    <w:p>
+      <w:pPr>
+        <w:spacing w:line="360" w:lineRule="auto"/>
+        <w:jc w:val="both"/>
+        <w:rPr>
+          <w:rFonts w:ascii="Times New Roman" w:hAnsi="Times New Roman" w:cs="Times New Roman"/>
+          <w:sz w:val="24"/>
+        </w:rPr>
+      </w:pPr>
+      <w:r>
+        <w:rPr>
+          <w:rFonts w:ascii="Times New Roman" w:hAnsi="Times New Roman" w:cs="Times New Roman"/>
+          <w:sz w:val="24"/>
+        </w:rPr>
+        <w:t>lksdfn</w:t>
+      </w:r>
+    </w:p>
+    <w:p>
+      <w:pPr>
+        <w:spacing w:line="360" w:lineRule="auto"/>
+        <w:jc w:val="both"/>
+        <w:rPr>
+          <w:rFonts w:ascii="Times New Roman" w:hAnsi="Times New Roman" w:cs="Times New Roman"/>
+          <w:sz w:val="24"/>
+        </w:rPr>
+      </w:pPr>
+      <w:r>
+        <w:rPr>
+          <w:rFonts w:ascii="Times New Roman" w:hAnsi="Times New Roman" w:cs="Times New Roman"/>
+          <w:sz w:val="24"/>
+        </w:rPr>
+        <w:lastRenderedPageBreak/>
+        <w:t>lksdfn</w:t>
+      </w:r>
+    </w:p>
+    <w:p>
+      <w:pPr>
+        <w:spacing w:line="360" w:lineRule="auto"/>
+        <w:jc w:val="both"/>
+        <w:rPr>
+          <w:rFonts w:ascii="Times New Roman" w:hAnsi="Times New Roman" w:cs="Times New Roman"/>
+          <w:sz w:val="24"/>
+        </w:rPr>
+      </w:pPr>
+      <w:r>
+        <w:rPr>
+          <w:rFonts w:ascii="Times New Roman" w:hAnsi="Times New Roman" w:cs="Times New Roman"/>
+          <w:sz w:val="24"/>
+        </w:rPr>
+        <w:t>lksdfn</w:t>
+      </w:r>
+    </w:p>
+    <w:p>
+      <w:pPr>
+        <w:spacing w:line="360" w:lineRule="auto"/>
+        <w:jc w:val="both"/>
+        <w:rPr>
+          <w:rFonts w:ascii="Times New Roman" w:hAnsi="Times New Roman" w:cs="Times New Roman"/>
+          <w:sz w:val="24"/>
+        </w:rPr>
+      </w:pPr>
+      <w:r>
+        <w:rPr>
+          <w:rFonts w:ascii="Times New Roman" w:hAnsi="Times New Roman" w:cs="Times New Roman"/>
+          <w:sz w:val="24"/>
+        </w:rPr>
+        <w:t>lksdfn</w:t>
+      </w:r>
+    </w:p>
+    <w:p>
+      <w:pPr>
+        <w:spacing w:line="360" w:lineRule="auto"/>
+        <w:jc w:val="both"/>
+        <w:rPr>
+          <w:rFonts w:ascii="Times New Roman" w:hAnsi="Times New Roman" w:cs="Times New Roman"/>
+          <w:sz w:val="24"/>
+        </w:rPr>
+      </w:pPr>
+      <w:r>
+        <w:rPr>
+          <w:rFonts w:ascii="Times New Roman" w:hAnsi="Times New Roman" w:cs="Times New Roman"/>
+          <w:sz w:val="24"/>
+        </w:rPr>
+        <w:t>lksdfn</w:t>
+      </w:r>
+    </w:p>
+    <w:p>
+      <w:pPr>
+        <w:spacing w:line="360" w:lineRule="auto"/>
+        <w:jc w:val="both"/>
+        <w:rPr>
+          <w:rFonts w:ascii="Times New Roman" w:hAnsi="Times New Roman" w:cs="Times New Roman"/>
+          <w:sz w:val="24"/>
+        </w:rPr>
+      </w:pPr>
+      <w:r>
+        <w:rPr>
+          <w:rFonts w:ascii="Times New Roman" w:hAnsi="Times New Roman" w:cs="Times New Roman"/>
+          <w:sz w:val="24"/>
+        </w:rPr>
+        <w:t>lksdfn</w:t>
+      </w:r>
+    </w:p>
+    <w:p>
+      <w:pPr>
+        <w:spacing w:line="360" w:lineRule="auto"/>
+        <w:jc w:val="both"/>
+        <w:rPr>
+          <w:rFonts w:ascii="Times New Roman" w:hAnsi="Times New Roman" w:cs="Times New Roman"/>
+          <w:sz w:val="24"/>
+        </w:rPr>
+      </w:pPr>
+      <w:r>
+        <w:rPr>
+          <w:rFonts w:ascii="Times New Roman" w:hAnsi="Times New Roman" w:cs="Times New Roman"/>
+          <w:sz w:val="24"/>
+        </w:rPr>
+        <w:t>lksdfn</w:t>
+      </w:r>
+    </w:p>
+    <w:bookmarkEnd w:id="25"/>
+    <w:p>
+      <w:pPr>
+        <w:spacing w:line="360" w:lineRule="auto"/>
+        <w:jc w:val="both"/>
+        <w:rPr>
+          <w:rFonts w:ascii="Times New Roman" w:hAnsi="Times New Roman" w:cs="Times New Roman"/>
+          <w:sz w:val="24"/>
+        </w:rPr>
+      </w:pPr>
+    </w:p>
+    <w:p>
+      <w:pPr>
+        <w:rPr>
+          <w:rFonts w:ascii="Times New Roman" w:hAnsi="Times New Roman" w:cs="Times New Roman"/>
+          <w:sz w:val="24"/>
+        </w:rPr>
+      </w:pPr>
+      <w:r>
+        <w:rPr>
+          <w:rFonts w:ascii="Times New Roman" w:hAnsi="Times New Roman" w:cs="Times New Roman"/>
+          <w:sz w:val="24"/>
+        </w:rPr>
+        <w:br w:type="page"/>
+      </w:r>
+    </w:p>
+    <w:p>
+      <w:pPr>
+        <w:spacing w:line="360" w:lineRule="auto"/>
+        <w:jc w:val="center"/>
+        <w:rPr>
+          <w:rFonts w:ascii="Times New Roman" w:hAnsi="Times New Roman" w:cs="Times New Roman"/>
+          <w:b/>
+          <w:sz w:val="32"/>
+        </w:rPr>
+      </w:pPr>
+      <w:bookmarkStart w:id="26" w:name="Chapter4Title_2"/>
+      <w:r>
+        <w:rPr>
+          <w:rFonts w:ascii="Times New Roman" w:hAnsi="Times New Roman" w:cs="Times New Roman"/>
+          <w:b/>
+          <w:sz w:val="32"/>
+        </w:rPr>
+        <w:lastRenderedPageBreak/>
+        <w:t xml:space="preserve"> </w:t>
+      </w:r>
+      <w:bookmarkEnd w:id="26"/>
+    </w:p>
+    <w:p>
+      <w:pPr>
+        <w:spacing w:line="360" w:lineRule="auto"/>
+        <w:jc w:val="both"/>
+        <w:rPr>
+          <w:rFonts w:ascii="Times New Roman" w:hAnsi="Times New Roman" w:cs="Times New Roman"/>
+          <w:sz w:val="24"/>
+        </w:rPr>
+      </w:pPr>
+      <w:bookmarkStart w:id="27" w:name="Chapter4Content"/>
+    </w:p>
+    <w:bookmarkEnd w:id="27"/>
+    <w:p>
+      <w:pPr>
+        <w:spacing w:line="360" w:lineRule="auto"/>
+        <w:jc w:val="both"/>
+        <w:rPr>
+          <w:rFonts w:ascii="Times New Roman" w:hAnsi="Times New Roman" w:cs="Times New Roman"/>
+          <w:sz w:val="24"/>
+        </w:rPr>
+      </w:pPr>
+    </w:p>
+    <w:p>
+      <w:pPr>
+        <w:rPr>
+          <w:rFonts w:ascii="Times New Roman" w:hAnsi="Times New Roman" w:cs="Times New Roman"/>
+          <w:sz w:val="24"/>
+        </w:rPr>
+      </w:pPr>
+      <w:r>
+        <w:rPr>
+          <w:rFonts w:ascii="Times New Roman" w:hAnsi="Times New Roman" w:cs="Times New Roman"/>
+          <w:sz w:val="24"/>
+        </w:rPr>
+        <w:br w:type="page"/>
+      </w:r>
+    </w:p>
+    <w:p>
+      <w:pPr>
+        <w:spacing w:line="360" w:lineRule="auto"/>
+        <w:jc w:val="center"/>
+        <w:rPr>
+          <w:rFonts w:ascii="Times New Roman" w:hAnsi="Times New Roman" w:cs="Times New Roman"/>
+          <w:b/>
+          <w:sz w:val="32"/>
+        </w:rPr>
+      </w:pPr>
+      <w:bookmarkStart w:id="28" w:name="Chapter5Title_2"/>
+      <w:r>
+        <w:rPr>
+          <w:rFonts w:ascii="Times New Roman" w:hAnsi="Times New Roman" w:cs="Times New Roman"/>
+          <w:b/>
+          <w:sz w:val="32"/>
+        </w:rPr>
+        <w:lastRenderedPageBreak/>
+        <w:t xml:space="preserve"> </w:t>
+      </w:r>
+      <w:bookmarkEnd w:id="28"/>
+    </w:p>
+    <w:p>
+      <w:pPr>
+        <w:spacing w:line="360" w:lineRule="auto"/>
+        <w:jc w:val="both"/>
+        <w:rPr>
+          <w:rFonts w:ascii="Times New Roman" w:hAnsi="Times New Roman" w:cs="Times New Roman"/>
+          <w:sz w:val="24"/>
+        </w:rPr>
+      </w:pPr>
+      <w:bookmarkStart w:id="29" w:name="Chapter5Content"/>
+    </w:p>
+    <w:bookmarkEnd w:id="29"/>
+    <w:p>
+      <w:pPr>
+        <w:spacing w:line="360" w:lineRule="auto"/>
+        <w:jc w:val="both"/>
+        <w:rPr>
+          <w:rFonts w:ascii="Times New Roman" w:hAnsi="Times New Roman" w:cs="Times New Roman"/>
+          <w:sz w:val="24"/>
+        </w:rPr>
+      </w:pPr>
+    </w:p>
+    <w:p>
+      <w:pPr>
+        <w:spacing w:line="360" w:lineRule="auto"/>
+        <w:jc w:val="both"/>
+        <w:rPr>
+          <w:rFonts w:ascii="Times New Roman" w:hAnsi="Times New Roman" w:cs="Times New Roman"/>
+          <w:sz w:val="24"/>
+        </w:rPr>
+        <w:sectPr>
+          <w:pgSz w:w="11906" w:h="16838"/>
+          <w:pgMar w:top="964" w:right="964" w:bottom="964" w:left="1191" w:header="708" w:footer="708" w:gutter="0"/>
+          <w:cols w:space="708"/>
+          <w:docGrid w:linePitch="360"/>
+        </w:sectPr>
+      </w:pPr>
+    </w:p>
+    <w:p>
+      <w:pPr>
+        <w:spacing w:line="360" w:lineRule="auto"/>
+        <w:jc w:val="center"/>
+        <w:rPr>
+          <w:rFonts w:ascii="Times New Roman" w:hAnsi="Times New Roman" w:cs="Times New Roman"/>
+          <w:b/>
+          <w:sz w:val="32"/>
+          <w:u w:val="single"/>
+        </w:rPr>
+      </w:pPr>
+      <w:r>
+        <w:rPr>
+          <w:rFonts w:ascii="Times New Roman" w:hAnsi="Times New Roman" w:cs="Times New Roman"/>
+          <w:b/>
+          <w:sz w:val="32"/>
+          <w:u w:val="single"/>
+        </w:rPr>
+        <w:lastRenderedPageBreak/>
+        <w:t>REFERENCES</w:t>
+      </w:r>
+    </w:p>
+    <w:p>
+      <w:pPr>
+        <w:spacing w:line="360" w:lineRule="auto"/>
+        <w:jc w:val="both"/>
+        <w:rPr>
+          <w:rFonts w:ascii="Times New Roman" w:hAnsi="Times New Roman" w:cs="Times New Roman"/>
+          <w:sz w:val="24"/>
+        </w:rPr>
+      </w:pPr>
+      <w:bookmarkStart w:id="30" w:name="References"/>
+      <w:r>
+        <w:rPr>
+          <w:rFonts w:ascii="Times New Roman" w:hAnsi="Times New Roman" w:cs="Times New Roman"/>
+          <w:sz w:val="24"/>
+        </w:rPr>
+        <w:t>[1]srjgnr</w:t>
+      </w:r>
+    </w:p>
+    <w:p>
+      <w:pPr>
+        <w:spacing w:line="360" w:lineRule="auto"/>
+        <w:jc w:val="both"/>
+        <w:rPr>
+          <w:rFonts w:ascii="Times New Roman" w:hAnsi="Times New Roman" w:cs="Times New Roman"/>
+          <w:sz w:val="24"/>
+        </w:rPr>
+      </w:pPr>
+      <w:r>
+        <w:rPr>
+          <w:rFonts w:ascii="Times New Roman" w:hAnsi="Times New Roman" w:cs="Times New Roman"/>
+          <w:sz w:val="24"/>
+        </w:rPr>
+        <w:t xml:space="preserve">[2]fnjvd </w:t>
+      </w:r>
+      <w:bookmarkEnd w:id="30"/>
     </w:p>
     <w:sectPr>
       <w:pgSz w:w="11906" w:h="16838"/>
@@ -1969,6 +3447,116 @@
     </w:sectPr>
   </w:body>
 </w:document>
+</file>
+
+<file path=word/endnotes.xml><?xml version="1.0" encoding="utf-8"?>
+<w:endnotes xmlns:wpc="http://schemas.microsoft.com/office/word/2010/wordprocessingCanvas" xmlns:cx="http://schemas.microsoft.com/office/drawing/2014/chartex" xmlns:cx1="http://schemas.microsoft.com/office/drawing/2015/9/8/chartex" xmlns:cx2="http://schemas.microsoft.com/office/drawing/2015/10/21/chartex" xmlns:cx3="http://schemas.microsoft.com/office/drawing/2016/5/9/chartex" xmlns:cx4="http://schemas.microsoft.com/office/drawing/2016/5/10/chartex" xmlns:cx5="http://schemas.microsoft.com/office/drawing/2016/5/11/chartex" xmlns:cx6="http://schemas.microsoft.com/office/drawing/2016/5/12/chartex" xmlns:cx7="http://schemas.microsoft.com/office/drawing/2016/5/13/chartex" xmlns:cx8="http://schemas.microsoft.com/office/drawing/2016/5/14/chartex" xmlns:mc="http://schemas.openxmlformats.org/markup-compatibility/2006" xmlns:aink="http://schemas.microsoft.com/office/drawing/2016/ink" xmlns:am3d="http://schemas.microsoft.com/office/drawing/2017/model3d" xmlns:o="urn:schemas-microsoft-com:office:office" xmlns:oel="http://schemas.microsoft.com/office/2019/extlst" xmlns:r="http://schemas.openxmlformats.org/officeDocument/2006/relationships" xmlns:m="http://schemas.openxmlformats.org/officeDocument/2006/math" xmlns:v="urn:schemas-microsoft-com:vml" xmlns:wp14="http://schemas.microsoft.com/office/word/2010/wordprocessingDrawing" xmlns:wp="http://schemas.openxmlformats.org/drawingml/2006/wordprocessingDrawing" xmlns:w10="urn:schemas-microsoft-com:office:word" xmlns:w="http://schemas.openxmlformats.org/wordprocessingml/2006/main" xmlns:w14="http://schemas.microsoft.com/office/word/2010/wordml" xmlns:w15="http://schemas.microsoft.com/office/word/2012/wordml" xmlns:w16cex="http://schemas.microsoft.com/office/word/2018/wordml/cex" xmlns:w16cid="http://schemas.microsoft.com/office/word/2016/wordml/cid" xmlns:w16="http://schemas.microsoft.com/office/word/2018/wordml" xmlns:w16sdtdh="http://schemas.microsoft.com/office/word/2020/wordml/sdtdatahash" xmlns:w16se="http://schemas.microsoft.com/office/word/2015/wordml/symex" xmlns:wpg="http://schemas.microsoft.com/office/word/2010/wordprocessingGroup" xmlns:wpi="http://schemas.microsoft.com/office/word/2010/wordprocessingInk" xmlns:wne="http://schemas.microsoft.com/office/word/2006/wordml" xmlns:wps="http://schemas.microsoft.com/office/word/2010/wordprocessingShape" mc:Ignorable="w14 w15 w16se w16cid w16 w16cex w16sdtdh wp14">
+  <w:endnote w:type="separator" w:id="-1">
+    <w:p>
+      <w:pPr>
+        <w:spacing w:after="0" w:line="240" w:lineRule="auto"/>
+      </w:pPr>
+      <w:r>
+        <w:separator/>
+      </w:r>
+    </w:p>
+  </w:endnote>
+  <w:endnote w:type="continuationSeparator" w:id="0">
+    <w:p>
+      <w:pPr>
+        <w:spacing w:after="0" w:line="240" w:lineRule="auto"/>
+      </w:pPr>
+      <w:r>
+        <w:continuationSeparator/>
+      </w:r>
+    </w:p>
+  </w:endnote>
+</w:endnotes>
+</file>
+
+<file path=word/footer1.xml><?xml version="1.0" encoding="utf-8"?>
+<w:ftr xmlns:wpc="http://schemas.microsoft.com/office/word/2010/wordprocessingCanvas" xmlns:cx="http://schemas.microsoft.com/office/drawing/2014/chartex" xmlns:cx1="http://schemas.microsoft.com/office/drawing/2015/9/8/chartex" xmlns:cx2="http://schemas.microsoft.com/office/drawing/2015/10/21/chartex" xmlns:cx3="http://schemas.microsoft.com/office/drawing/2016/5/9/chartex" xmlns:cx4="http://schemas.microsoft.com/office/drawing/2016/5/10/chartex" xmlns:cx5="http://schemas.microsoft.com/office/drawing/2016/5/11/chartex" xmlns:cx6="http://schemas.microsoft.com/office/drawing/2016/5/12/chartex" xmlns:cx7="http://schemas.microsoft.com/office/drawing/2016/5/13/chartex" xmlns:cx8="http://schemas.microsoft.com/office/drawing/2016/5/14/chartex" xmlns:mc="http://schemas.openxmlformats.org/markup-compatibility/2006" xmlns:aink="http://schemas.microsoft.com/office/drawing/2016/ink" xmlns:am3d="http://schemas.microsoft.com/office/drawing/2017/model3d" xmlns:o="urn:schemas-microsoft-com:office:office" xmlns:oel="http://schemas.microsoft.com/office/2019/extlst" xmlns:r="http://schemas.openxmlformats.org/officeDocument/2006/relationships" xmlns:m="http://schemas.openxmlformats.org/officeDocument/2006/math" xmlns:v="urn:schemas-microsoft-com:vml" xmlns:wp14="http://schemas.microsoft.com/office/word/2010/wordprocessingDrawing" xmlns:wp="http://schemas.openxmlformats.org/drawingml/2006/wordprocessingDrawing" xmlns:w10="urn:schemas-microsoft-com:office:word" xmlns:w="http://schemas.openxmlformats.org/wordprocessingml/2006/main" xmlns:w14="http://schemas.microsoft.com/office/word/2010/wordml" xmlns:w15="http://schemas.microsoft.com/office/word/2012/wordml" xmlns:w16cex="http://schemas.microsoft.com/office/word/2018/wordml/cex" xmlns:w16cid="http://schemas.microsoft.com/office/word/2016/wordml/cid" xmlns:w16="http://schemas.microsoft.com/office/word/2018/wordml" xmlns:w16sdtdh="http://schemas.microsoft.com/office/word/2020/wordml/sdtdatahash" xmlns:w16se="http://schemas.microsoft.com/office/word/2015/wordml/symex" xmlns:wpg="http://schemas.microsoft.com/office/word/2010/wordprocessingGroup" xmlns:wpi="http://schemas.microsoft.com/office/word/2010/wordprocessingInk" xmlns:wne="http://schemas.microsoft.com/office/word/2006/wordml" xmlns:wps="http://schemas.microsoft.com/office/word/2010/wordprocessingShape" mc:Ignorable="w14 w15 w16se w16cid w16 w16cex w16sdtdh wp14">
+  <w:p>
+    <w:pPr>
+      <w:pStyle w:val="Footer"/>
+    </w:pPr>
+  </w:p>
+</w:ftr>
+</file>
+
+<file path=word/footer2.xml><?xml version="1.0" encoding="utf-8"?>
+<w:ftr xmlns:wpc="http://schemas.microsoft.com/office/word/2010/wordprocessingCanvas" xmlns:cx="http://schemas.microsoft.com/office/drawing/2014/chartex" xmlns:cx1="http://schemas.microsoft.com/office/drawing/2015/9/8/chartex" xmlns:cx2="http://schemas.microsoft.com/office/drawing/2015/10/21/chartex" xmlns:cx3="http://schemas.microsoft.com/office/drawing/2016/5/9/chartex" xmlns:cx4="http://schemas.microsoft.com/office/drawing/2016/5/10/chartex" xmlns:cx5="http://schemas.microsoft.com/office/drawing/2016/5/11/chartex" xmlns:cx6="http://schemas.microsoft.com/office/drawing/2016/5/12/chartex" xmlns:cx7="http://schemas.microsoft.com/office/drawing/2016/5/13/chartex" xmlns:cx8="http://schemas.microsoft.com/office/drawing/2016/5/14/chartex" xmlns:mc="http://schemas.openxmlformats.org/markup-compatibility/2006" xmlns:aink="http://schemas.microsoft.com/office/drawing/2016/ink" xmlns:am3d="http://schemas.microsoft.com/office/drawing/2017/model3d" xmlns:o="urn:schemas-microsoft-com:office:office" xmlns:oel="http://schemas.microsoft.com/office/2019/extlst" xmlns:r="http://schemas.openxmlformats.org/officeDocument/2006/relationships" xmlns:m="http://schemas.openxmlformats.org/officeDocument/2006/math" xmlns:v="urn:schemas-microsoft-com:vml" xmlns:wp14="http://schemas.microsoft.com/office/word/2010/wordprocessingDrawing" xmlns:wp="http://schemas.openxmlformats.org/drawingml/2006/wordprocessingDrawing" xmlns:w10="urn:schemas-microsoft-com:office:word" xmlns:w="http://schemas.openxmlformats.org/wordprocessingml/2006/main" xmlns:w14="http://schemas.microsoft.com/office/word/2010/wordml" xmlns:w15="http://schemas.microsoft.com/office/word/2012/wordml" xmlns:w16cex="http://schemas.microsoft.com/office/word/2018/wordml/cex" xmlns:w16cid="http://schemas.microsoft.com/office/word/2016/wordml/cid" xmlns:w16="http://schemas.microsoft.com/office/word/2018/wordml" xmlns:w16sdtdh="http://schemas.microsoft.com/office/word/2020/wordml/sdtdatahash" xmlns:w16se="http://schemas.microsoft.com/office/word/2015/wordml/symex" xmlns:wpg="http://schemas.microsoft.com/office/word/2010/wordprocessingGroup" xmlns:wpi="http://schemas.microsoft.com/office/word/2010/wordprocessingInk" xmlns:wne="http://schemas.microsoft.com/office/word/2006/wordml" xmlns:wps="http://schemas.microsoft.com/office/word/2010/wordprocessingShape" mc:Ignorable="w14 w15 w16se w16cid w16 w16cex w16sdtdh wp14">
+  <w:p>
+    <w:pPr>
+      <w:pStyle w:val="Footer"/>
+    </w:pPr>
+  </w:p>
+</w:ftr>
+</file>
+
+<file path=word/footer3.xml><?xml version="1.0" encoding="utf-8"?>
+<w:ftr xmlns:wpc="http://schemas.microsoft.com/office/word/2010/wordprocessingCanvas" xmlns:cx="http://schemas.microsoft.com/office/drawing/2014/chartex" xmlns:cx1="http://schemas.microsoft.com/office/drawing/2015/9/8/chartex" xmlns:cx2="http://schemas.microsoft.com/office/drawing/2015/10/21/chartex" xmlns:cx3="http://schemas.microsoft.com/office/drawing/2016/5/9/chartex" xmlns:cx4="http://schemas.microsoft.com/office/drawing/2016/5/10/chartex" xmlns:cx5="http://schemas.microsoft.com/office/drawing/2016/5/11/chartex" xmlns:cx6="http://schemas.microsoft.com/office/drawing/2016/5/12/chartex" xmlns:cx7="http://schemas.microsoft.com/office/drawing/2016/5/13/chartex" xmlns:cx8="http://schemas.microsoft.com/office/drawing/2016/5/14/chartex" xmlns:mc="http://schemas.openxmlformats.org/markup-compatibility/2006" xmlns:aink="http://schemas.microsoft.com/office/drawing/2016/ink" xmlns:am3d="http://schemas.microsoft.com/office/drawing/2017/model3d" xmlns:o="urn:schemas-microsoft-com:office:office" xmlns:oel="http://schemas.microsoft.com/office/2019/extlst" xmlns:r="http://schemas.openxmlformats.org/officeDocument/2006/relationships" xmlns:m="http://schemas.openxmlformats.org/officeDocument/2006/math" xmlns:v="urn:schemas-microsoft-com:vml" xmlns:wp14="http://schemas.microsoft.com/office/word/2010/wordprocessingDrawing" xmlns:wp="http://schemas.openxmlformats.org/drawingml/2006/wordprocessingDrawing" xmlns:w10="urn:schemas-microsoft-com:office:word" xmlns:w="http://schemas.openxmlformats.org/wordprocessingml/2006/main" xmlns:w14="http://schemas.microsoft.com/office/word/2010/wordml" xmlns:w15="http://schemas.microsoft.com/office/word/2012/wordml" xmlns:w16cex="http://schemas.microsoft.com/office/word/2018/wordml/cex" xmlns:w16cid="http://schemas.microsoft.com/office/word/2016/wordml/cid" xmlns:w16="http://schemas.microsoft.com/office/word/2018/wordml" xmlns:w16sdtdh="http://schemas.microsoft.com/office/word/2020/wordml/sdtdatahash" xmlns:w16se="http://schemas.microsoft.com/office/word/2015/wordml/symex" xmlns:wpg="http://schemas.microsoft.com/office/word/2010/wordprocessingGroup" xmlns:wpi="http://schemas.microsoft.com/office/word/2010/wordprocessingInk" xmlns:wne="http://schemas.microsoft.com/office/word/2006/wordml" xmlns:wps="http://schemas.microsoft.com/office/word/2010/wordprocessingShape" mc:Ignorable="w14 w15 w16se w16cid w16 w16cex w16sdtdh wp14">
+  <w:p>
+    <w:pPr>
+      <w:pStyle w:val="Footer"/>
+    </w:pPr>
+  </w:p>
+</w:ftr>
+</file>
+
+<file path=word/footnotes.xml><?xml version="1.0" encoding="utf-8"?>
+<w:footnotes xmlns:wpc="http://schemas.microsoft.com/office/word/2010/wordprocessingCanvas" xmlns:cx="http://schemas.microsoft.com/office/drawing/2014/chartex" xmlns:cx1="http://schemas.microsoft.com/office/drawing/2015/9/8/chartex" xmlns:cx2="http://schemas.microsoft.com/office/drawing/2015/10/21/chartex" xmlns:cx3="http://schemas.microsoft.com/office/drawing/2016/5/9/chartex" xmlns:cx4="http://schemas.microsoft.com/office/drawing/2016/5/10/chartex" xmlns:cx5="http://schemas.microsoft.com/office/drawing/2016/5/11/chartex" xmlns:cx6="http://schemas.microsoft.com/office/drawing/2016/5/12/chartex" xmlns:cx7="http://schemas.microsoft.com/office/drawing/2016/5/13/chartex" xmlns:cx8="http://schemas.microsoft.com/office/drawing/2016/5/14/chartex" xmlns:mc="http://schemas.openxmlformats.org/markup-compatibility/2006" xmlns:aink="http://schemas.microsoft.com/office/drawing/2016/ink" xmlns:am3d="http://schemas.microsoft.com/office/drawing/2017/model3d" xmlns:o="urn:schemas-microsoft-com:office:office" xmlns:oel="http://schemas.microsoft.com/office/2019/extlst" xmlns:r="http://schemas.openxmlformats.org/officeDocument/2006/relationships" xmlns:m="http://schemas.openxmlformats.org/officeDocument/2006/math" xmlns:v="urn:schemas-microsoft-com:vml" xmlns:wp14="http://schemas.microsoft.com/office/word/2010/wordprocessingDrawing" xmlns:wp="http://schemas.openxmlformats.org/drawingml/2006/wordprocessingDrawing" xmlns:w10="urn:schemas-microsoft-com:office:word" xmlns:w="http://schemas.openxmlformats.org/wordprocessingml/2006/main" xmlns:w14="http://schemas.microsoft.com/office/word/2010/wordml" xmlns:w15="http://schemas.microsoft.com/office/word/2012/wordml" xmlns:w16cex="http://schemas.microsoft.com/office/word/2018/wordml/cex" xmlns:w16cid="http://schemas.microsoft.com/office/word/2016/wordml/cid" xmlns:w16="http://schemas.microsoft.com/office/word/2018/wordml" xmlns:w16sdtdh="http://schemas.microsoft.com/office/word/2020/wordml/sdtdatahash" xmlns:w16se="http://schemas.microsoft.com/office/word/2015/wordml/symex" xmlns:wpg="http://schemas.microsoft.com/office/word/2010/wordprocessingGroup" xmlns:wpi="http://schemas.microsoft.com/office/word/2010/wordprocessingInk" xmlns:wne="http://schemas.microsoft.com/office/word/2006/wordml" xmlns:wps="http://schemas.microsoft.com/office/word/2010/wordprocessingShape" mc:Ignorable="w14 w15 w16se w16cid w16 w16cex w16sdtdh wp14">
+  <w:footnote w:type="separator" w:id="-1">
+    <w:p>
+      <w:pPr>
+        <w:spacing w:after="0" w:line="240" w:lineRule="auto"/>
+      </w:pPr>
+      <w:r>
+        <w:separator/>
+      </w:r>
+    </w:p>
+  </w:footnote>
+  <w:footnote w:type="continuationSeparator" w:id="0">
+    <w:p>
+      <w:pPr>
+        <w:spacing w:after="0" w:line="240" w:lineRule="auto"/>
+      </w:pPr>
+      <w:r>
+        <w:continuationSeparator/>
+      </w:r>
+    </w:p>
+  </w:footnote>
+</w:footnotes>
+</file>
+
+<file path=word/header1.xml><?xml version="1.0" encoding="utf-8"?>
+<w:hdr xmlns:wpc="http://schemas.microsoft.com/office/word/2010/wordprocessingCanvas" xmlns:cx="http://schemas.microsoft.com/office/drawing/2014/chartex" xmlns:cx1="http://schemas.microsoft.com/office/drawing/2015/9/8/chartex" xmlns:cx2="http://schemas.microsoft.com/office/drawing/2015/10/21/chartex" xmlns:cx3="http://schemas.microsoft.com/office/drawing/2016/5/9/chartex" xmlns:cx4="http://schemas.microsoft.com/office/drawing/2016/5/10/chartex" xmlns:cx5="http://schemas.microsoft.com/office/drawing/2016/5/11/chartex" xmlns:cx6="http://schemas.microsoft.com/office/drawing/2016/5/12/chartex" xmlns:cx7="http://schemas.microsoft.com/office/drawing/2016/5/13/chartex" xmlns:cx8="http://schemas.microsoft.com/office/drawing/2016/5/14/chartex" xmlns:mc="http://schemas.openxmlformats.org/markup-compatibility/2006" xmlns:aink="http://schemas.microsoft.com/office/drawing/2016/ink" xmlns:am3d="http://schemas.microsoft.com/office/drawing/2017/model3d" xmlns:o="urn:schemas-microsoft-com:office:office" xmlns:oel="http://schemas.microsoft.com/office/2019/extlst" xmlns:r="http://schemas.openxmlformats.org/officeDocument/2006/relationships" xmlns:m="http://schemas.openxmlformats.org/officeDocument/2006/math" xmlns:v="urn:schemas-microsoft-com:vml" xmlns:wp14="http://schemas.microsoft.com/office/word/2010/wordprocessingDrawing" xmlns:wp="http://schemas.openxmlformats.org/drawingml/2006/wordprocessingDrawing" xmlns:w10="urn:schemas-microsoft-com:office:word" xmlns:w="http://schemas.openxmlformats.org/wordprocessingml/2006/main" xmlns:w14="http://schemas.microsoft.com/office/word/2010/wordml" xmlns:w15="http://schemas.microsoft.com/office/word/2012/wordml" xmlns:w16cex="http://schemas.microsoft.com/office/word/2018/wordml/cex" xmlns:w16cid="http://schemas.microsoft.com/office/word/2016/wordml/cid" xmlns:w16="http://schemas.microsoft.com/office/word/2018/wordml" xmlns:w16sdtdh="http://schemas.microsoft.com/office/word/2020/wordml/sdtdatahash" xmlns:w16se="http://schemas.microsoft.com/office/word/2015/wordml/symex" xmlns:wpg="http://schemas.microsoft.com/office/word/2010/wordprocessingGroup" xmlns:wpi="http://schemas.microsoft.com/office/word/2010/wordprocessingInk" xmlns:wne="http://schemas.microsoft.com/office/word/2006/wordml" xmlns:wps="http://schemas.microsoft.com/office/word/2010/wordprocessingShape" mc:Ignorable="w14 w15 w16se w16cid w16 w16cex w16sdtdh wp14">
+  <w:p>
+    <w:pPr>
+      <w:pStyle w:val="Header"/>
+    </w:pPr>
+  </w:p>
+</w:hdr>
+</file>
+
+<file path=word/header2.xml><?xml version="1.0" encoding="utf-8"?>
+<w:hdr xmlns:wpc="http://schemas.microsoft.com/office/word/2010/wordprocessingCanvas" xmlns:cx="http://schemas.microsoft.com/office/drawing/2014/chartex" xmlns:cx1="http://schemas.microsoft.com/office/drawing/2015/9/8/chartex" xmlns:cx2="http://schemas.microsoft.com/office/drawing/2015/10/21/chartex" xmlns:cx3="http://schemas.microsoft.com/office/drawing/2016/5/9/chartex" xmlns:cx4="http://schemas.microsoft.com/office/drawing/2016/5/10/chartex" xmlns:cx5="http://schemas.microsoft.com/office/drawing/2016/5/11/chartex" xmlns:cx6="http://schemas.microsoft.com/office/drawing/2016/5/12/chartex" xmlns:cx7="http://schemas.microsoft.com/office/drawing/2016/5/13/chartex" xmlns:cx8="http://schemas.microsoft.com/office/drawing/2016/5/14/chartex" xmlns:mc="http://schemas.openxmlformats.org/markup-compatibility/2006" xmlns:aink="http://schemas.microsoft.com/office/drawing/2016/ink" xmlns:am3d="http://schemas.microsoft.com/office/drawing/2017/model3d" xmlns:o="urn:schemas-microsoft-com:office:office" xmlns:oel="http://schemas.microsoft.com/office/2019/extlst" xmlns:r="http://schemas.openxmlformats.org/officeDocument/2006/relationships" xmlns:m="http://schemas.openxmlformats.org/officeDocument/2006/math" xmlns:v="urn:schemas-microsoft-com:vml" xmlns:wp14="http://schemas.microsoft.com/office/word/2010/wordprocessingDrawing" xmlns:wp="http://schemas.openxmlformats.org/drawingml/2006/wordprocessingDrawing" xmlns:w10="urn:schemas-microsoft-com:office:word" xmlns:w="http://schemas.openxmlformats.org/wordprocessingml/2006/main" xmlns:w14="http://schemas.microsoft.com/office/word/2010/wordml" xmlns:w15="http://schemas.microsoft.com/office/word/2012/wordml" xmlns:w16cex="http://schemas.microsoft.com/office/word/2018/wordml/cex" xmlns:w16cid="http://schemas.microsoft.com/office/word/2016/wordml/cid" xmlns:w16="http://schemas.microsoft.com/office/word/2018/wordml" xmlns:w16sdtdh="http://schemas.microsoft.com/office/word/2020/wordml/sdtdatahash" xmlns:w16se="http://schemas.microsoft.com/office/word/2015/wordml/symex" xmlns:wpg="http://schemas.microsoft.com/office/word/2010/wordprocessingGroup" xmlns:wpi="http://schemas.microsoft.com/office/word/2010/wordprocessingInk" xmlns:wne="http://schemas.microsoft.com/office/word/2006/wordml" xmlns:wps="http://schemas.microsoft.com/office/word/2010/wordprocessingShape" mc:Ignorable="w14 w15 w16se w16cid w16 w16cex w16sdtdh wp14">
+  <w:p>
+    <w:pPr>
+      <w:pStyle w:val="Header"/>
+    </w:pPr>
+  </w:p>
+</w:hdr>
+</file>
+
+<file path=word/header3.xml><?xml version="1.0" encoding="utf-8"?>
+<w:hdr xmlns:wpc="http://schemas.microsoft.com/office/word/2010/wordprocessingCanvas" xmlns:cx="http://schemas.microsoft.com/office/drawing/2014/chartex" xmlns:cx1="http://schemas.microsoft.com/office/drawing/2015/9/8/chartex" xmlns:cx2="http://schemas.microsoft.com/office/drawing/2015/10/21/chartex" xmlns:cx3="http://schemas.microsoft.com/office/drawing/2016/5/9/chartex" xmlns:cx4="http://schemas.microsoft.com/office/drawing/2016/5/10/chartex" xmlns:cx5="http://schemas.microsoft.com/office/drawing/2016/5/11/chartex" xmlns:cx6="http://schemas.microsoft.com/office/drawing/2016/5/12/chartex" xmlns:cx7="http://schemas.microsoft.com/office/drawing/2016/5/13/chartex" xmlns:cx8="http://schemas.microsoft.com/office/drawing/2016/5/14/chartex" xmlns:mc="http://schemas.openxmlformats.org/markup-compatibility/2006" xmlns:aink="http://schemas.microsoft.com/office/drawing/2016/ink" xmlns:am3d="http://schemas.microsoft.com/office/drawing/2017/model3d" xmlns:o="urn:schemas-microsoft-com:office:office" xmlns:oel="http://schemas.microsoft.com/office/2019/extlst" xmlns:r="http://schemas.openxmlformats.org/officeDocument/2006/relationships" xmlns:m="http://schemas.openxmlformats.org/officeDocument/2006/math" xmlns:v="urn:schemas-microsoft-com:vml" xmlns:wp14="http://schemas.microsoft.com/office/word/2010/wordprocessingDrawing" xmlns:wp="http://schemas.openxmlformats.org/drawingml/2006/wordprocessingDrawing" xmlns:w10="urn:schemas-microsoft-com:office:word" xmlns:w="http://schemas.openxmlformats.org/wordprocessingml/2006/main" xmlns:w14="http://schemas.microsoft.com/office/word/2010/wordml" xmlns:w15="http://schemas.microsoft.com/office/word/2012/wordml" xmlns:w16cex="http://schemas.microsoft.com/office/word/2018/wordml/cex" xmlns:w16cid="http://schemas.microsoft.com/office/word/2016/wordml/cid" xmlns:w16="http://schemas.microsoft.com/office/word/2018/wordml" xmlns:w16sdtdh="http://schemas.microsoft.com/office/word/2020/wordml/sdtdatahash" xmlns:w16se="http://schemas.microsoft.com/office/word/2015/wordml/symex" xmlns:wpg="http://schemas.microsoft.com/office/word/2010/wordprocessingGroup" xmlns:wpi="http://schemas.microsoft.com/office/word/2010/wordprocessingInk" xmlns:wne="http://schemas.microsoft.com/office/word/2006/wordml" xmlns:wps="http://schemas.microsoft.com/office/word/2010/wordprocessingShape" mc:Ignorable="w14 w15 w16se w16cid w16 w16cex w16sdtdh wp14">
+  <w:p>
+    <w:pPr>
+      <w:pStyle w:val="Header"/>
+    </w:pPr>
+  </w:p>
+</w:hdr>
 </file>
 
 <file path=word/styles.xml><?xml version="1.0" encoding="utf-8"?>
@@ -2401,7 +3989,7 @@
     <w:name w:val="Table Grid"/>
     <w:basedOn w:val="TableNormal"/>
     <w:uiPriority w:val="39"/>
-    <w:rsid w:val="000B20DB"/>
+    <w:rsid w:val="0067033E"/>
     <w:pPr>
       <w:spacing w:after="0" w:line="240" w:lineRule="auto"/>
     </w:pPr>
@@ -2415,6 +4003,50 @@
         <w:insideV w:val="single" w:sz="4" w:space="0" w:color="auto"/>
       </w:tblBorders>
     </w:tblPr>
+  </w:style>
+  <w:style w:type="paragraph" w:styleId="Header">
+    <w:name w:val="header"/>
+    <w:basedOn w:val="Normal"/>
+    <w:link w:val="HeaderChar"/>
+    <w:uiPriority w:val="99"/>
+    <w:unhideWhenUsed/>
+    <w:rsid w:val="0067033E"/>
+    <w:pPr>
+      <w:tabs>
+        <w:tab w:val="center" w:pos="4513"/>
+        <w:tab w:val="right" w:pos="9026"/>
+      </w:tabs>
+      <w:spacing w:after="0" w:line="240" w:lineRule="auto"/>
+    </w:pPr>
+  </w:style>
+  <w:style w:type="character" w:customStyle="1" w:styleId="HeaderChar">
+    <w:name w:val="Header Char"/>
+    <w:basedOn w:val="DefaultParagraphFont"/>
+    <w:link w:val="Header"/>
+    <w:uiPriority w:val="99"/>
+    <w:rsid w:val="0067033E"/>
+  </w:style>
+  <w:style w:type="paragraph" w:styleId="Footer">
+    <w:name w:val="footer"/>
+    <w:basedOn w:val="Normal"/>
+    <w:link w:val="FooterChar"/>
+    <w:uiPriority w:val="99"/>
+    <w:unhideWhenUsed/>
+    <w:rsid w:val="0067033E"/>
+    <w:pPr>
+      <w:tabs>
+        <w:tab w:val="center" w:pos="4513"/>
+        <w:tab w:val="right" w:pos="9026"/>
+      </w:tabs>
+      <w:spacing w:after="0" w:line="240" w:lineRule="auto"/>
+    </w:pPr>
+  </w:style>
+  <w:style w:type="character" w:customStyle="1" w:styleId="FooterChar">
+    <w:name w:val="Footer Char"/>
+    <w:basedOn w:val="DefaultParagraphFont"/>
+    <w:link w:val="Footer"/>
+    <w:uiPriority w:val="99"/>
+    <w:rsid w:val="0067033E"/>
   </w:style>
 </w:styles>
 </file>

</xml_diff>